<commit_message>
Update pacman desgin documentation.docx
</commit_message>
<xml_diff>
--- a/desgin documenation/pacman desgin documentation.docx
+++ b/desgin documenation/pacman desgin documentation.docx
@@ -422,26 +422,442 @@
     <w:p>
       <w:pPr>
         <w:pStyle w:val="ListParagraph"/>
+        <w:jc w:val="center"/>
+        <w:rPr>
+          <w:rFonts w:asciiTheme="majorHAnsi" w:hAnsiTheme="majorHAnsi"/>
+          <w:sz w:val="24"/>
+          <w:szCs w:val="24"/>
+          <w:lang w:val="en-US"/>
+        </w:rPr>
+      </w:pPr>
+      <w:r>
+        <w:rPr>
+          <w:rFonts w:asciiTheme="majorHAnsi" w:hAnsiTheme="majorHAnsi"/>
+          <w:noProof/>
+          <w:sz w:val="24"/>
+          <w:szCs w:val="24"/>
+          <w:lang w:val="en-US"/>
+        </w:rPr>
+        <w:drawing>
+          <wp:inline distT="0" distB="0" distL="0" distR="0" wp14:anchorId="5B25799D" wp14:editId="5F0A482F">
+            <wp:extent cx="3886537" cy="4595258"/>
+            <wp:effectExtent l="0" t="0" r="0" b="0"/>
+            <wp:docPr id="203418609" name="Picture 1"/>
+            <wp:cNvGraphicFramePr>
+              <a:graphicFrameLocks xmlns:a="http://schemas.openxmlformats.org/drawingml/2006/main" noChangeAspect="1"/>
+            </wp:cNvGraphicFramePr>
+            <a:graphic xmlns:a="http://schemas.openxmlformats.org/drawingml/2006/main">
+              <a:graphicData uri="http://schemas.openxmlformats.org/drawingml/2006/picture">
+                <pic:pic xmlns:pic="http://schemas.openxmlformats.org/drawingml/2006/picture">
+                  <pic:nvPicPr>
+                    <pic:cNvPr id="203418609" name="Picture 203418609"/>
+                    <pic:cNvPicPr/>
+                  </pic:nvPicPr>
+                  <pic:blipFill>
+                    <a:blip r:embed="rId5">
+                      <a:extLst>
+                        <a:ext uri="{28A0092B-C50C-407E-A947-70E740481C1C}">
+                          <a14:useLocalDpi xmlns:a14="http://schemas.microsoft.com/office/drawing/2010/main" val="0"/>
+                        </a:ext>
+                      </a:extLst>
+                    </a:blip>
+                    <a:stretch>
+                      <a:fillRect/>
+                    </a:stretch>
+                  </pic:blipFill>
+                  <pic:spPr>
+                    <a:xfrm>
+                      <a:off x="0" y="0"/>
+                      <a:ext cx="3886537" cy="4595258"/>
+                    </a:xfrm>
+                    <a:prstGeom prst="rect">
+                      <a:avLst/>
+                    </a:prstGeom>
+                  </pic:spPr>
+                </pic:pic>
+              </a:graphicData>
+            </a:graphic>
+          </wp:inline>
+        </w:drawing>
+      </w:r>
+    </w:p>
+    <w:p>
+      <w:pPr>
+        <w:pStyle w:val="ListParagraph"/>
+        <w:jc w:val="center"/>
+        <w:rPr>
+          <w:rFonts w:asciiTheme="majorHAnsi" w:hAnsiTheme="majorHAnsi"/>
+          <w:sz w:val="24"/>
+          <w:szCs w:val="24"/>
+          <w:lang w:val="en-US"/>
+        </w:rPr>
+      </w:pPr>
+    </w:p>
+    <w:p>
+      <w:pPr>
+        <w:pStyle w:val="ListParagraph"/>
+        <w:jc w:val="center"/>
+        <w:rPr>
+          <w:rFonts w:asciiTheme="majorHAnsi" w:hAnsiTheme="majorHAnsi"/>
+          <w:sz w:val="24"/>
+          <w:szCs w:val="24"/>
+          <w:lang w:val="en-US"/>
+        </w:rPr>
+      </w:pPr>
+    </w:p>
+    <w:p>
+      <w:pPr>
+        <w:rPr>
+          <w:rFonts w:asciiTheme="majorHAnsi" w:hAnsiTheme="majorHAnsi"/>
+          <w:b/>
+          <w:bCs/>
+          <w:sz w:val="24"/>
+          <w:szCs w:val="24"/>
+          <w:lang w:val="en-US"/>
+        </w:rPr>
+      </w:pPr>
+      <w:r>
+        <w:rPr>
+          <w:rFonts w:asciiTheme="majorHAnsi" w:hAnsiTheme="majorHAnsi"/>
+          <w:b/>
+          <w:bCs/>
+          <w:sz w:val="24"/>
+          <w:szCs w:val="24"/>
+          <w:lang w:val="en-US"/>
+        </w:rPr>
+        <w:lastRenderedPageBreak/>
+        <w:t>Controls and components:</w:t>
+      </w:r>
+    </w:p>
+    <w:p>
+      <w:pPr>
+        <w:spacing w:before="100" w:beforeAutospacing="1" w:after="100" w:afterAutospacing="1" w:line="240" w:lineRule="auto"/>
+        <w:rPr>
+          <w:rFonts w:ascii="Times New Roman" w:eastAsia="Times New Roman" w:hAnsi="Times New Roman" w:cs="Times New Roman"/>
+          <w:b/>
+          <w:bCs/>
+          <w:kern w:val="0"/>
+          <w:sz w:val="24"/>
+          <w:szCs w:val="24"/>
+          <w:lang w:eastAsia="en-IN"/>
+          <w14:ligatures w14:val="none"/>
+        </w:rPr>
+      </w:pPr>
+    </w:p>
+    <w:p>
+      <w:pPr>
+        <w:pStyle w:val="ListParagraph"/>
         <w:numPr>
           <w:ilvl w:val="0"/>
           <w:numId w:val="1"/>
         </w:numPr>
-        <w:rPr>
-          <w:rFonts w:asciiTheme="majorHAnsi" w:hAnsiTheme="majorHAnsi"/>
-          <w:sz w:val="24"/>
-          <w:szCs w:val="24"/>
-          <w:lang w:val="en-US"/>
-        </w:rPr>
-      </w:pPr>
-      <w:r>
-        <w:rPr>
-          <w:rFonts w:asciiTheme="majorHAnsi" w:hAnsiTheme="majorHAnsi"/>
-          <w:sz w:val="24"/>
-          <w:szCs w:val="24"/>
-          <w:lang w:val="en-US"/>
-        </w:rPr>
-        <w:t xml:space="preserve">// to add image </w:t>
-      </w:r>
+        <w:spacing w:before="100" w:beforeAutospacing="1" w:after="100" w:afterAutospacing="1" w:line="240" w:lineRule="auto"/>
+        <w:rPr>
+          <w:rFonts w:ascii="Times New Roman" w:eastAsia="Times New Roman" w:hAnsi="Times New Roman" w:cs="Times New Roman"/>
+          <w:kern w:val="0"/>
+          <w:sz w:val="24"/>
+          <w:szCs w:val="24"/>
+          <w:lang w:eastAsia="en-IN"/>
+          <w14:ligatures w14:val="none"/>
+        </w:rPr>
+      </w:pPr>
+      <w:r>
+        <w:rPr>
+          <w:rFonts w:ascii="Times New Roman" w:eastAsia="Times New Roman" w:hAnsi="Times New Roman" w:cs="Times New Roman"/>
+          <w:kern w:val="0"/>
+          <w:sz w:val="24"/>
+          <w:szCs w:val="24"/>
+          <w:lang w:eastAsia="en-IN"/>
+          <w14:ligatures w14:val="none"/>
+        </w:rPr>
+        <w:t>Pac-Man Movement (Player Character): Use arrow keys to move Pac-Man up, down, left, and rig</w:t>
+      </w:r>
+      <w:r>
+        <w:rPr>
+          <w:rFonts w:ascii="Times New Roman" w:eastAsia="Times New Roman" w:hAnsi="Times New Roman" w:cs="Times New Roman"/>
+          <w:kern w:val="0"/>
+          <w:sz w:val="24"/>
+          <w:szCs w:val="24"/>
+          <w:lang w:eastAsia="en-IN"/>
+          <w14:ligatures w14:val="none"/>
+        </w:rPr>
+        <w:t>ht.</w:t>
+      </w:r>
+    </w:p>
+    <w:p>
+      <w:pPr>
+        <w:pStyle w:val="ListParagraph"/>
+        <w:numPr>
+          <w:ilvl w:val="0"/>
+          <w:numId w:val="1"/>
+        </w:numPr>
+        <w:spacing w:before="100" w:beforeAutospacing="1" w:after="100" w:afterAutospacing="1" w:line="240" w:lineRule="auto"/>
+        <w:rPr>
+          <w:rFonts w:ascii="Times New Roman" w:eastAsia="Times New Roman" w:hAnsi="Times New Roman" w:cs="Times New Roman"/>
+          <w:kern w:val="0"/>
+          <w:sz w:val="24"/>
+          <w:szCs w:val="24"/>
+          <w:lang w:eastAsia="en-IN"/>
+          <w14:ligatures w14:val="none"/>
+        </w:rPr>
+      </w:pPr>
+      <w:r>
+        <w:rPr>
+          <w:rFonts w:ascii="Times New Roman" w:eastAsia="Times New Roman" w:hAnsi="Times New Roman" w:cs="Times New Roman"/>
+          <w:kern w:val="0"/>
+          <w:sz w:val="24"/>
+          <w:szCs w:val="24"/>
+          <w:lang w:eastAsia="en-IN"/>
+          <w14:ligatures w14:val="none"/>
+        </w:rPr>
+        <w:t>kibble:</w:t>
+      </w:r>
+      <w:r>
+        <w:rPr>
+          <w:rFonts w:ascii="Times New Roman" w:eastAsia="Times New Roman" w:hAnsi="Times New Roman" w:cs="Times New Roman"/>
+          <w:kern w:val="0"/>
+          <w:sz w:val="24"/>
+          <w:szCs w:val="24"/>
+          <w:lang w:eastAsia="en-IN"/>
+          <w14:ligatures w14:val="none"/>
+        </w:rPr>
+        <w:t xml:space="preserve"> </w:t>
+      </w:r>
+      <w:r>
+        <w:rPr>
+          <w:rFonts w:ascii="Times New Roman" w:eastAsia="Times New Roman" w:hAnsi="Times New Roman" w:cs="Times New Roman"/>
+          <w:kern w:val="0"/>
+          <w:sz w:val="24"/>
+          <w:szCs w:val="24"/>
+          <w:lang w:eastAsia="en-IN"/>
+          <w14:ligatures w14:val="none"/>
+        </w:rPr>
+        <w:t xml:space="preserve">It </w:t>
+      </w:r>
+      <w:r>
+        <w:rPr>
+          <w:rFonts w:ascii="Times New Roman" w:eastAsia="Times New Roman" w:hAnsi="Times New Roman" w:cs="Times New Roman"/>
+          <w:kern w:val="0"/>
+          <w:sz w:val="24"/>
+          <w:szCs w:val="24"/>
+          <w:lang w:eastAsia="en-IN"/>
+          <w14:ligatures w14:val="none"/>
+        </w:rPr>
+        <w:t>is</w:t>
+      </w:r>
+      <w:r>
+        <w:rPr>
+          <w:rFonts w:ascii="Times New Roman" w:eastAsia="Times New Roman" w:hAnsi="Times New Roman" w:cs="Times New Roman"/>
+          <w:kern w:val="0"/>
+          <w:sz w:val="24"/>
+          <w:szCs w:val="24"/>
+          <w:lang w:eastAsia="en-IN"/>
+          <w14:ligatures w14:val="none"/>
+        </w:rPr>
+        <w:t xml:space="preserve"> placed throughout the maze. When Pac-Man eats a </w:t>
+      </w:r>
+      <w:r>
+        <w:rPr>
+          <w:rFonts w:ascii="Times New Roman" w:eastAsia="Times New Roman" w:hAnsi="Times New Roman" w:cs="Times New Roman"/>
+          <w:kern w:val="0"/>
+          <w:sz w:val="24"/>
+          <w:szCs w:val="24"/>
+          <w:lang w:eastAsia="en-IN"/>
+          <w14:ligatures w14:val="none"/>
+        </w:rPr>
+        <w:t>maze</w:t>
+      </w:r>
+      <w:r>
+        <w:rPr>
+          <w:rFonts w:ascii="Times New Roman" w:eastAsia="Times New Roman" w:hAnsi="Times New Roman" w:cs="Times New Roman"/>
+          <w:kern w:val="0"/>
+          <w:sz w:val="24"/>
+          <w:szCs w:val="24"/>
+          <w:lang w:eastAsia="en-IN"/>
+          <w14:ligatures w14:val="none"/>
+        </w:rPr>
+        <w:t>, it disappears, and the score increases.</w:t>
+      </w:r>
+    </w:p>
+    <w:p>
+      <w:pPr>
+        <w:pStyle w:val="ListParagraph"/>
+        <w:numPr>
+          <w:ilvl w:val="0"/>
+          <w:numId w:val="1"/>
+        </w:numPr>
+        <w:spacing w:before="100" w:beforeAutospacing="1" w:after="100" w:afterAutospacing="1" w:line="240" w:lineRule="auto"/>
+        <w:rPr>
+          <w:rFonts w:ascii="Times New Roman" w:eastAsia="Times New Roman" w:hAnsi="Times New Roman" w:cs="Times New Roman"/>
+          <w:kern w:val="0"/>
+          <w:sz w:val="24"/>
+          <w:szCs w:val="24"/>
+          <w:lang w:eastAsia="en-IN"/>
+          <w14:ligatures w14:val="none"/>
+        </w:rPr>
+      </w:pPr>
+      <w:r>
+        <w:rPr>
+          <w:rFonts w:ascii="Times New Roman" w:eastAsia="Times New Roman" w:hAnsi="Times New Roman" w:cs="Times New Roman"/>
+          <w:kern w:val="0"/>
+          <w:sz w:val="24"/>
+          <w:szCs w:val="24"/>
+          <w:lang w:eastAsia="en-IN"/>
+          <w14:ligatures w14:val="none"/>
+        </w:rPr>
+        <w:t>Gho</w:t>
+      </w:r>
+      <w:r>
+        <w:rPr>
+          <w:rFonts w:ascii="Times New Roman" w:eastAsia="Times New Roman" w:hAnsi="Times New Roman" w:cs="Times New Roman"/>
+          <w:kern w:val="0"/>
+          <w:sz w:val="24"/>
+          <w:szCs w:val="24"/>
+          <w:lang w:eastAsia="en-IN"/>
+          <w14:ligatures w14:val="none"/>
+        </w:rPr>
+        <w:t xml:space="preserve">uls: </w:t>
+      </w:r>
+      <w:r>
+        <w:rPr>
+          <w:rFonts w:ascii="Times New Roman" w:eastAsia="Times New Roman" w:hAnsi="Times New Roman" w:cs="Times New Roman"/>
+          <w:kern w:val="0"/>
+          <w:sz w:val="24"/>
+          <w:szCs w:val="24"/>
+          <w:lang w:eastAsia="en-IN"/>
+          <w14:ligatures w14:val="none"/>
+        </w:rPr>
+        <w:t xml:space="preserve"> Gho</w:t>
+      </w:r>
+      <w:r>
+        <w:rPr>
+          <w:rFonts w:ascii="Times New Roman" w:eastAsia="Times New Roman" w:hAnsi="Times New Roman" w:cs="Times New Roman"/>
+          <w:kern w:val="0"/>
+          <w:sz w:val="24"/>
+          <w:szCs w:val="24"/>
+          <w:lang w:eastAsia="en-IN"/>
+          <w14:ligatures w14:val="none"/>
+        </w:rPr>
+        <w:t>uls</w:t>
+      </w:r>
+      <w:r>
+        <w:rPr>
+          <w:rFonts w:ascii="Times New Roman" w:eastAsia="Times New Roman" w:hAnsi="Times New Roman" w:cs="Times New Roman"/>
+          <w:kern w:val="0"/>
+          <w:sz w:val="24"/>
+          <w:szCs w:val="24"/>
+          <w:lang w:eastAsia="en-IN"/>
+          <w14:ligatures w14:val="none"/>
+        </w:rPr>
+        <w:t xml:space="preserve"> move through the maze trying to catch Pac-Man. Each ghost has a different movement pattern </w:t>
+      </w:r>
+    </w:p>
+    <w:p>
+      <w:pPr>
+        <w:pStyle w:val="ListParagraph"/>
+        <w:numPr>
+          <w:ilvl w:val="0"/>
+          <w:numId w:val="1"/>
+        </w:numPr>
+        <w:spacing w:before="100" w:beforeAutospacing="1" w:after="100" w:afterAutospacing="1" w:line="240" w:lineRule="auto"/>
+        <w:rPr>
+          <w:rFonts w:ascii="Times New Roman" w:eastAsia="Times New Roman" w:hAnsi="Times New Roman" w:cs="Times New Roman"/>
+          <w:kern w:val="0"/>
+          <w:sz w:val="24"/>
+          <w:szCs w:val="24"/>
+          <w:lang w:eastAsia="en-IN"/>
+          <w14:ligatures w14:val="none"/>
+        </w:rPr>
+      </w:pPr>
+      <w:r>
+        <w:rPr>
+          <w:rFonts w:ascii="Times New Roman" w:eastAsia="Times New Roman" w:hAnsi="Times New Roman" w:cs="Times New Roman"/>
+          <w:kern w:val="0"/>
+          <w:sz w:val="24"/>
+          <w:szCs w:val="24"/>
+          <w:lang w:eastAsia="en-IN"/>
+          <w14:ligatures w14:val="none"/>
+        </w:rPr>
+        <w:t xml:space="preserve">Score display: </w:t>
+      </w:r>
+      <w:r>
+        <w:t>Displays the current score, which increases when Pac-Man eats pellets and gho</w:t>
+      </w:r>
+      <w:r>
+        <w:t>uls.</w:t>
+      </w:r>
+    </w:p>
+    <w:p>
+      <w:pPr>
+        <w:pStyle w:val="ListParagraph"/>
+        <w:numPr>
+          <w:ilvl w:val="0"/>
+          <w:numId w:val="1"/>
+        </w:numPr>
+        <w:spacing w:before="100" w:beforeAutospacing="1" w:after="100" w:afterAutospacing="1" w:line="240" w:lineRule="auto"/>
+        <w:rPr>
+          <w:rFonts w:ascii="Times New Roman" w:eastAsia="Times New Roman" w:hAnsi="Times New Roman" w:cs="Times New Roman"/>
+          <w:kern w:val="0"/>
+          <w:sz w:val="24"/>
+          <w:szCs w:val="24"/>
+          <w:lang w:eastAsia="en-IN"/>
+          <w14:ligatures w14:val="none"/>
+        </w:rPr>
+      </w:pPr>
+      <w:r>
+        <w:t xml:space="preserve">Timer: </w:t>
+      </w:r>
+      <w:r>
+        <w:t>Manages game loops and timing for power-up durations and ghost behavior patterns.</w:t>
+      </w:r>
+    </w:p>
+    <w:p>
+      <w:pPr>
+        <w:pStyle w:val="ListParagraph"/>
+        <w:numPr>
+          <w:ilvl w:val="0"/>
+          <w:numId w:val="1"/>
+        </w:numPr>
+        <w:spacing w:before="100" w:beforeAutospacing="1" w:after="100" w:afterAutospacing="1" w:line="240" w:lineRule="auto"/>
+        <w:rPr>
+          <w:rFonts w:ascii="Times New Roman" w:eastAsia="Times New Roman" w:hAnsi="Times New Roman" w:cs="Times New Roman"/>
+          <w:kern w:val="0"/>
+          <w:sz w:val="24"/>
+          <w:szCs w:val="24"/>
+          <w:lang w:eastAsia="en-IN"/>
+          <w14:ligatures w14:val="none"/>
+        </w:rPr>
+      </w:pPr>
+      <w:r>
+        <w:t xml:space="preserve">Game over message: </w:t>
+      </w:r>
+      <w:r>
+        <w:t>Displays when Pac-Man loses all lives or completes the level</w:t>
+      </w:r>
+    </w:p>
+    <w:p>
+      <w:pPr>
+        <w:pStyle w:val="ListParagraph"/>
+        <w:spacing w:before="100" w:beforeAutospacing="1" w:after="100" w:afterAutospacing="1" w:line="240" w:lineRule="auto"/>
+        <w:rPr>
+          <w:rFonts w:ascii="Times New Roman" w:eastAsia="Times New Roman" w:hAnsi="Times New Roman" w:cs="Times New Roman"/>
+          <w:kern w:val="0"/>
+          <w:sz w:val="24"/>
+          <w:szCs w:val="24"/>
+          <w:lang w:eastAsia="en-IN"/>
+          <w14:ligatures w14:val="none"/>
+        </w:rPr>
+      </w:pPr>
+    </w:p>
+    <w:p>
+      <w:pPr>
+        <w:rPr>
+          <w:rFonts w:asciiTheme="majorHAnsi" w:hAnsiTheme="majorHAnsi"/>
+          <w:sz w:val="24"/>
+          <w:szCs w:val="24"/>
+          <w:lang w:val="en-US"/>
+        </w:rPr>
+      </w:pPr>
     </w:p>
     <w:p>
       <w:pPr>
@@ -500,27 +916,7 @@
           <w:szCs w:val="24"/>
           <w:lang w:val="en-US"/>
         </w:rPr>
-        <w:t>Pacman (</w:t>
-      </w:r>
-      <w:proofErr w:type="spellStart"/>
-      <w:r>
-        <w:rPr>
-          <w:rFonts w:asciiTheme="majorHAnsi" w:hAnsiTheme="majorHAnsi"/>
-          <w:sz w:val="24"/>
-          <w:szCs w:val="24"/>
-          <w:lang w:val="en-US"/>
-        </w:rPr>
-        <w:t>pacman.cs</w:t>
-      </w:r>
-      <w:proofErr w:type="spellEnd"/>
-      <w:r>
-        <w:rPr>
-          <w:rFonts w:asciiTheme="majorHAnsi" w:hAnsiTheme="majorHAnsi"/>
-          <w:sz w:val="24"/>
-          <w:szCs w:val="24"/>
-          <w:lang w:val="en-US"/>
-        </w:rPr>
-        <w:t>)</w:t>
+        <w:t>Pacman (pacman.cs)</w:t>
       </w:r>
     </w:p>
     <w:p>
@@ -544,27 +940,7 @@
           <w:szCs w:val="24"/>
           <w:lang w:val="en-US"/>
         </w:rPr>
-        <w:t>Ghoul (</w:t>
-      </w:r>
-      <w:proofErr w:type="spellStart"/>
-      <w:r>
-        <w:rPr>
-          <w:rFonts w:asciiTheme="majorHAnsi" w:hAnsiTheme="majorHAnsi"/>
-          <w:sz w:val="24"/>
-          <w:szCs w:val="24"/>
-          <w:lang w:val="en-US"/>
-        </w:rPr>
-        <w:t>ghoul.cs</w:t>
-      </w:r>
-      <w:proofErr w:type="spellEnd"/>
-      <w:r>
-        <w:rPr>
-          <w:rFonts w:asciiTheme="majorHAnsi" w:hAnsiTheme="majorHAnsi"/>
-          <w:sz w:val="24"/>
-          <w:szCs w:val="24"/>
-          <w:lang w:val="en-US"/>
-        </w:rPr>
-        <w:t>)</w:t>
+        <w:t>Ghoul (ghoul.cs)</w:t>
       </w:r>
     </w:p>
     <w:p>
@@ -588,27 +964,7 @@
           <w:szCs w:val="24"/>
           <w:lang w:val="en-US"/>
         </w:rPr>
-        <w:t>Maze (</w:t>
-      </w:r>
-      <w:proofErr w:type="spellStart"/>
-      <w:r>
-        <w:rPr>
-          <w:rFonts w:asciiTheme="majorHAnsi" w:hAnsiTheme="majorHAnsi"/>
-          <w:sz w:val="24"/>
-          <w:szCs w:val="24"/>
-          <w:lang w:val="en-US"/>
-        </w:rPr>
-        <w:t>maze.cs</w:t>
-      </w:r>
-      <w:proofErr w:type="spellEnd"/>
-      <w:r>
-        <w:rPr>
-          <w:rFonts w:asciiTheme="majorHAnsi" w:hAnsiTheme="majorHAnsi"/>
-          <w:sz w:val="24"/>
-          <w:szCs w:val="24"/>
-          <w:lang w:val="en-US"/>
-        </w:rPr>
-        <w:t>)</w:t>
+        <w:t>Maze (maze.cs)</w:t>
       </w:r>
     </w:p>
     <w:p>
@@ -632,27 +988,7 @@
           <w:szCs w:val="24"/>
           <w:lang w:val="en-US"/>
         </w:rPr>
-        <w:t>Creature (</w:t>
-      </w:r>
-      <w:proofErr w:type="spellStart"/>
-      <w:r>
-        <w:rPr>
-          <w:rFonts w:asciiTheme="majorHAnsi" w:hAnsiTheme="majorHAnsi"/>
-          <w:sz w:val="24"/>
-          <w:szCs w:val="24"/>
-          <w:lang w:val="en-US"/>
-        </w:rPr>
-        <w:t>creature.cs</w:t>
-      </w:r>
-      <w:proofErr w:type="spellEnd"/>
-      <w:r>
-        <w:rPr>
-          <w:rFonts w:asciiTheme="majorHAnsi" w:hAnsiTheme="majorHAnsi"/>
-          <w:sz w:val="24"/>
-          <w:szCs w:val="24"/>
-          <w:lang w:val="en-US"/>
-        </w:rPr>
-        <w:t>)</w:t>
+        <w:t>Creature (creature.cs)</w:t>
       </w:r>
     </w:p>
     <w:p>
@@ -1192,31 +1528,31 @@
           <w:lang w:eastAsia="en-IN"/>
           <w14:ligatures w14:val="none"/>
         </w:rPr>
+        <w:t>Step 4: Encapsulation</w:t>
+      </w:r>
+    </w:p>
+    <w:p>
+      <w:pPr>
+        <w:spacing w:before="100" w:beforeAutospacing="1" w:after="120" w:line="240" w:lineRule="auto"/>
+        <w:rPr>
+          <w:rFonts w:asciiTheme="majorHAnsi" w:eastAsia="Times New Roman" w:hAnsiTheme="majorHAnsi" w:cs="Times New Roman"/>
+          <w:kern w:val="0"/>
+          <w:sz w:val="24"/>
+          <w:szCs w:val="24"/>
+          <w:lang w:eastAsia="en-IN"/>
+          <w14:ligatures w14:val="none"/>
+        </w:rPr>
+      </w:pPr>
+      <w:r>
+        <w:rPr>
+          <w:rFonts w:asciiTheme="majorHAnsi" w:eastAsia="Times New Roman" w:hAnsiTheme="majorHAnsi" w:cs="Times New Roman"/>
+          <w:kern w:val="0"/>
+          <w:sz w:val="24"/>
+          <w:szCs w:val="24"/>
+          <w:lang w:eastAsia="en-IN"/>
+          <w14:ligatures w14:val="none"/>
+        </w:rPr>
         <w:lastRenderedPageBreak/>
-        <w:t>Step 4: Encapsulation</w:t>
-      </w:r>
-    </w:p>
-    <w:p>
-      <w:pPr>
-        <w:spacing w:before="100" w:beforeAutospacing="1" w:after="120" w:line="240" w:lineRule="auto"/>
-        <w:rPr>
-          <w:rFonts w:asciiTheme="majorHAnsi" w:eastAsia="Times New Roman" w:hAnsiTheme="majorHAnsi" w:cs="Times New Roman"/>
-          <w:kern w:val="0"/>
-          <w:sz w:val="24"/>
-          <w:szCs w:val="24"/>
-          <w:lang w:eastAsia="en-IN"/>
-          <w14:ligatures w14:val="none"/>
-        </w:rPr>
-      </w:pPr>
-      <w:r>
-        <w:rPr>
-          <w:rFonts w:asciiTheme="majorHAnsi" w:eastAsia="Times New Roman" w:hAnsiTheme="majorHAnsi" w:cs="Times New Roman"/>
-          <w:kern w:val="0"/>
-          <w:sz w:val="24"/>
-          <w:szCs w:val="24"/>
-          <w:lang w:eastAsia="en-IN"/>
-          <w14:ligatures w14:val="none"/>
-        </w:rPr>
         <w:t>This is our UML class diagram</w:t>
       </w:r>
     </w:p>
@@ -1258,7 +1594,7 @@
                     <pic:cNvPicPr/>
                   </pic:nvPicPr>
                   <pic:blipFill>
-                    <a:blip r:embed="rId5">
+                    <a:blip r:embed="rId6">
                       <a:extLst>
                         <a:ext uri="{28A0092B-C50C-407E-A947-70E740481C1C}">
                           <a14:useLocalDpi xmlns:a14="http://schemas.microsoft.com/office/drawing/2010/main" val="0"/>
@@ -1349,29 +1685,16 @@
           <w14:ligatures w14:val="none"/>
         </w:rPr>
       </w:pPr>
-      <w:proofErr w:type="gramStart"/>
-      <w:r>
-        <w:rPr>
-          <w:rFonts w:asciiTheme="majorHAnsi" w:eastAsia="Times New Roman" w:hAnsiTheme="majorHAnsi" w:cs="Times New Roman"/>
-          <w:kern w:val="0"/>
-          <w:sz w:val="24"/>
-          <w:szCs w:val="24"/>
-          <w:lang w:eastAsia="en-IN"/>
-          <w14:ligatures w14:val="none"/>
-        </w:rPr>
-        <w:t>Move(</w:t>
-      </w:r>
-      <w:proofErr w:type="gramEnd"/>
-      <w:r>
-        <w:rPr>
-          <w:rFonts w:asciiTheme="majorHAnsi" w:eastAsia="Times New Roman" w:hAnsiTheme="majorHAnsi" w:cs="Times New Roman"/>
-          <w:kern w:val="0"/>
-          <w:sz w:val="24"/>
-          <w:szCs w:val="24"/>
-          <w:lang w:eastAsia="en-IN"/>
-          <w14:ligatures w14:val="none"/>
-        </w:rPr>
-        <w:t>)</w:t>
+      <w:r>
+        <w:rPr>
+          <w:rFonts w:asciiTheme="majorHAnsi" w:eastAsia="Times New Roman" w:hAnsiTheme="majorHAnsi" w:cs="Times New Roman"/>
+          <w:kern w:val="0"/>
+          <w:sz w:val="24"/>
+          <w:szCs w:val="24"/>
+          <w:lang w:eastAsia="en-IN"/>
+          <w14:ligatures w14:val="none"/>
+        </w:rPr>
+        <w:t>Move()</w:t>
       </w:r>
     </w:p>
     <w:p>
@@ -1390,29 +1713,16 @@
           <w14:ligatures w14:val="none"/>
         </w:rPr>
       </w:pPr>
-      <w:proofErr w:type="gramStart"/>
-      <w:r>
-        <w:rPr>
-          <w:rFonts w:asciiTheme="majorHAnsi" w:eastAsia="Times New Roman" w:hAnsiTheme="majorHAnsi" w:cs="Times New Roman"/>
-          <w:kern w:val="0"/>
-          <w:sz w:val="24"/>
-          <w:szCs w:val="24"/>
-          <w:lang w:eastAsia="en-IN"/>
-          <w14:ligatures w14:val="none"/>
-        </w:rPr>
-        <w:t>Draw(</w:t>
-      </w:r>
-      <w:proofErr w:type="gramEnd"/>
-      <w:r>
-        <w:rPr>
-          <w:rFonts w:asciiTheme="majorHAnsi" w:eastAsia="Times New Roman" w:hAnsiTheme="majorHAnsi" w:cs="Times New Roman"/>
-          <w:kern w:val="0"/>
-          <w:sz w:val="24"/>
-          <w:szCs w:val="24"/>
-          <w:lang w:eastAsia="en-IN"/>
-          <w14:ligatures w14:val="none"/>
-        </w:rPr>
-        <w:t>)</w:t>
+      <w:r>
+        <w:rPr>
+          <w:rFonts w:asciiTheme="majorHAnsi" w:eastAsia="Times New Roman" w:hAnsiTheme="majorHAnsi" w:cs="Times New Roman"/>
+          <w:kern w:val="0"/>
+          <w:sz w:val="24"/>
+          <w:szCs w:val="24"/>
+          <w:lang w:eastAsia="en-IN"/>
+          <w14:ligatures w14:val="none"/>
+        </w:rPr>
+        <w:t>Draw()</w:t>
       </w:r>
     </w:p>
     <w:p>
@@ -1455,42 +1765,16 @@
           <w14:ligatures w14:val="none"/>
         </w:rPr>
       </w:pPr>
-      <w:proofErr w:type="spellStart"/>
-      <w:proofErr w:type="gramStart"/>
-      <w:r>
-        <w:rPr>
-          <w:rFonts w:asciiTheme="majorHAnsi" w:eastAsia="Times New Roman" w:hAnsiTheme="majorHAnsi" w:cs="Times New Roman"/>
-          <w:kern w:val="0"/>
-          <w:sz w:val="24"/>
-          <w:szCs w:val="24"/>
-          <w:lang w:eastAsia="en-IN"/>
-          <w14:ligatures w14:val="none"/>
-        </w:rPr>
-        <w:t>EatKibble</w:t>
-      </w:r>
-      <w:proofErr w:type="spellEnd"/>
-      <w:r>
-        <w:rPr>
-          <w:rFonts w:asciiTheme="majorHAnsi" w:eastAsia="Times New Roman" w:hAnsiTheme="majorHAnsi" w:cs="Times New Roman"/>
-          <w:kern w:val="0"/>
-          <w:sz w:val="24"/>
-          <w:szCs w:val="24"/>
-          <w:lang w:eastAsia="en-IN"/>
-          <w14:ligatures w14:val="none"/>
-        </w:rPr>
-        <w:t>(</w:t>
-      </w:r>
-      <w:proofErr w:type="gramEnd"/>
-      <w:r>
-        <w:rPr>
-          <w:rFonts w:asciiTheme="majorHAnsi" w:eastAsia="Times New Roman" w:hAnsiTheme="majorHAnsi" w:cs="Times New Roman"/>
-          <w:kern w:val="0"/>
-          <w:sz w:val="24"/>
-          <w:szCs w:val="24"/>
-          <w:lang w:eastAsia="en-IN"/>
-          <w14:ligatures w14:val="none"/>
-        </w:rPr>
-        <w:t>)</w:t>
+      <w:r>
+        <w:rPr>
+          <w:rFonts w:asciiTheme="majorHAnsi" w:eastAsia="Times New Roman" w:hAnsiTheme="majorHAnsi" w:cs="Times New Roman"/>
+          <w:kern w:val="0"/>
+          <w:sz w:val="24"/>
+          <w:szCs w:val="24"/>
+          <w:lang w:eastAsia="en-IN"/>
+          <w14:ligatures w14:val="none"/>
+        </w:rPr>
+        <w:t>EatKibble()</w:t>
       </w:r>
     </w:p>
     <w:p>
@@ -1509,42 +1793,16 @@
           <w14:ligatures w14:val="none"/>
         </w:rPr>
       </w:pPr>
-      <w:proofErr w:type="spellStart"/>
-      <w:proofErr w:type="gramStart"/>
-      <w:r>
-        <w:rPr>
-          <w:rFonts w:asciiTheme="majorHAnsi" w:eastAsia="Times New Roman" w:hAnsiTheme="majorHAnsi" w:cs="Times New Roman"/>
-          <w:kern w:val="0"/>
-          <w:sz w:val="24"/>
-          <w:szCs w:val="24"/>
-          <w:lang w:eastAsia="en-IN"/>
-          <w14:ligatures w14:val="none"/>
-        </w:rPr>
-        <w:t>PacmanMove</w:t>
-      </w:r>
-      <w:proofErr w:type="spellEnd"/>
-      <w:r>
-        <w:rPr>
-          <w:rFonts w:asciiTheme="majorHAnsi" w:eastAsia="Times New Roman" w:hAnsiTheme="majorHAnsi" w:cs="Times New Roman"/>
-          <w:kern w:val="0"/>
-          <w:sz w:val="24"/>
-          <w:szCs w:val="24"/>
-          <w:lang w:eastAsia="en-IN"/>
-          <w14:ligatures w14:val="none"/>
-        </w:rPr>
-        <w:t>(</w:t>
-      </w:r>
-      <w:proofErr w:type="gramEnd"/>
-      <w:r>
-        <w:rPr>
-          <w:rFonts w:asciiTheme="majorHAnsi" w:eastAsia="Times New Roman" w:hAnsiTheme="majorHAnsi" w:cs="Times New Roman"/>
-          <w:kern w:val="0"/>
-          <w:sz w:val="24"/>
-          <w:szCs w:val="24"/>
-          <w:lang w:eastAsia="en-IN"/>
-          <w14:ligatures w14:val="none"/>
-        </w:rPr>
-        <w:t>)</w:t>
+      <w:r>
+        <w:rPr>
+          <w:rFonts w:asciiTheme="majorHAnsi" w:eastAsia="Times New Roman" w:hAnsiTheme="majorHAnsi" w:cs="Times New Roman"/>
+          <w:kern w:val="0"/>
+          <w:sz w:val="24"/>
+          <w:szCs w:val="24"/>
+          <w:lang w:eastAsia="en-IN"/>
+          <w14:ligatures w14:val="none"/>
+        </w:rPr>
+        <w:t>PacmanMove()</w:t>
       </w:r>
     </w:p>
     <w:p>
@@ -1563,42 +1821,16 @@
           <w14:ligatures w14:val="none"/>
         </w:rPr>
       </w:pPr>
-      <w:proofErr w:type="spellStart"/>
-      <w:proofErr w:type="gramStart"/>
-      <w:r>
-        <w:rPr>
-          <w:rFonts w:asciiTheme="majorHAnsi" w:eastAsia="Times New Roman" w:hAnsiTheme="majorHAnsi" w:cs="Times New Roman"/>
-          <w:kern w:val="0"/>
-          <w:sz w:val="24"/>
-          <w:szCs w:val="24"/>
-          <w:lang w:eastAsia="en-IN"/>
-          <w14:ligatures w14:val="none"/>
-        </w:rPr>
-        <w:t>MouthAnimate</w:t>
-      </w:r>
-      <w:proofErr w:type="spellEnd"/>
-      <w:r>
-        <w:rPr>
-          <w:rFonts w:asciiTheme="majorHAnsi" w:eastAsia="Times New Roman" w:hAnsiTheme="majorHAnsi" w:cs="Times New Roman"/>
-          <w:kern w:val="0"/>
-          <w:sz w:val="24"/>
-          <w:szCs w:val="24"/>
-          <w:lang w:eastAsia="en-IN"/>
-          <w14:ligatures w14:val="none"/>
-        </w:rPr>
-        <w:t>(</w:t>
-      </w:r>
-      <w:proofErr w:type="gramEnd"/>
-      <w:r>
-        <w:rPr>
-          <w:rFonts w:asciiTheme="majorHAnsi" w:eastAsia="Times New Roman" w:hAnsiTheme="majorHAnsi" w:cs="Times New Roman"/>
-          <w:kern w:val="0"/>
-          <w:sz w:val="24"/>
-          <w:szCs w:val="24"/>
-          <w:lang w:eastAsia="en-IN"/>
-          <w14:ligatures w14:val="none"/>
-        </w:rPr>
-        <w:t>)</w:t>
+      <w:r>
+        <w:rPr>
+          <w:rFonts w:asciiTheme="majorHAnsi" w:eastAsia="Times New Roman" w:hAnsiTheme="majorHAnsi" w:cs="Times New Roman"/>
+          <w:kern w:val="0"/>
+          <w:sz w:val="24"/>
+          <w:szCs w:val="24"/>
+          <w:lang w:eastAsia="en-IN"/>
+          <w14:ligatures w14:val="none"/>
+        </w:rPr>
+        <w:t>MouthAnimate()</w:t>
       </w:r>
     </w:p>
     <w:p>
@@ -1641,42 +1873,16 @@
           <w14:ligatures w14:val="none"/>
         </w:rPr>
       </w:pPr>
-      <w:proofErr w:type="spellStart"/>
-      <w:proofErr w:type="gramStart"/>
-      <w:r>
-        <w:rPr>
-          <w:rFonts w:asciiTheme="majorHAnsi" w:eastAsia="Times New Roman" w:hAnsiTheme="majorHAnsi" w:cs="Times New Roman"/>
-          <w:kern w:val="0"/>
-          <w:sz w:val="24"/>
-          <w:szCs w:val="24"/>
-          <w:lang w:eastAsia="en-IN"/>
-          <w14:ligatures w14:val="none"/>
-        </w:rPr>
-        <w:t>GhoulMove</w:t>
-      </w:r>
-      <w:proofErr w:type="spellEnd"/>
-      <w:r>
-        <w:rPr>
-          <w:rFonts w:asciiTheme="majorHAnsi" w:eastAsia="Times New Roman" w:hAnsiTheme="majorHAnsi" w:cs="Times New Roman"/>
-          <w:kern w:val="0"/>
-          <w:sz w:val="24"/>
-          <w:szCs w:val="24"/>
-          <w:lang w:eastAsia="en-IN"/>
-          <w14:ligatures w14:val="none"/>
-        </w:rPr>
-        <w:t>(</w:t>
-      </w:r>
-      <w:proofErr w:type="gramEnd"/>
-      <w:r>
-        <w:rPr>
-          <w:rFonts w:asciiTheme="majorHAnsi" w:eastAsia="Times New Roman" w:hAnsiTheme="majorHAnsi" w:cs="Times New Roman"/>
-          <w:kern w:val="0"/>
-          <w:sz w:val="24"/>
-          <w:szCs w:val="24"/>
-          <w:lang w:eastAsia="en-IN"/>
-          <w14:ligatures w14:val="none"/>
-        </w:rPr>
-        <w:t>)</w:t>
+      <w:r>
+        <w:rPr>
+          <w:rFonts w:asciiTheme="majorHAnsi" w:eastAsia="Times New Roman" w:hAnsiTheme="majorHAnsi" w:cs="Times New Roman"/>
+          <w:kern w:val="0"/>
+          <w:sz w:val="24"/>
+          <w:szCs w:val="24"/>
+          <w:lang w:eastAsia="en-IN"/>
+          <w14:ligatures w14:val="none"/>
+        </w:rPr>
+        <w:t>GhoulMove()</w:t>
       </w:r>
     </w:p>
     <w:p>
@@ -1719,42 +1925,16 @@
           <w14:ligatures w14:val="none"/>
         </w:rPr>
       </w:pPr>
-      <w:proofErr w:type="spellStart"/>
-      <w:proofErr w:type="gramStart"/>
-      <w:r>
-        <w:rPr>
-          <w:rFonts w:asciiTheme="majorHAnsi" w:eastAsia="Times New Roman" w:hAnsiTheme="majorHAnsi" w:cs="Times New Roman"/>
-          <w:kern w:val="0"/>
-          <w:sz w:val="24"/>
-          <w:szCs w:val="24"/>
-          <w:lang w:eastAsia="en-IN"/>
-          <w14:ligatures w14:val="none"/>
-        </w:rPr>
-        <w:t>DrawMaze</w:t>
-      </w:r>
-      <w:proofErr w:type="spellEnd"/>
-      <w:r>
-        <w:rPr>
-          <w:rFonts w:asciiTheme="majorHAnsi" w:eastAsia="Times New Roman" w:hAnsiTheme="majorHAnsi" w:cs="Times New Roman"/>
-          <w:kern w:val="0"/>
-          <w:sz w:val="24"/>
-          <w:szCs w:val="24"/>
-          <w:lang w:eastAsia="en-IN"/>
-          <w14:ligatures w14:val="none"/>
-        </w:rPr>
-        <w:t>(</w:t>
-      </w:r>
-      <w:proofErr w:type="gramEnd"/>
-      <w:r>
-        <w:rPr>
-          <w:rFonts w:asciiTheme="majorHAnsi" w:eastAsia="Times New Roman" w:hAnsiTheme="majorHAnsi" w:cs="Times New Roman"/>
-          <w:kern w:val="0"/>
-          <w:sz w:val="24"/>
-          <w:szCs w:val="24"/>
-          <w:lang w:eastAsia="en-IN"/>
-          <w14:ligatures w14:val="none"/>
-        </w:rPr>
-        <w:t>)</w:t>
+      <w:r>
+        <w:rPr>
+          <w:rFonts w:asciiTheme="majorHAnsi" w:eastAsia="Times New Roman" w:hAnsiTheme="majorHAnsi" w:cs="Times New Roman"/>
+          <w:kern w:val="0"/>
+          <w:sz w:val="24"/>
+          <w:szCs w:val="24"/>
+          <w:lang w:eastAsia="en-IN"/>
+          <w14:ligatures w14:val="none"/>
+        </w:rPr>
+        <w:t>DrawMaze()</w:t>
       </w:r>
     </w:p>
     <w:p>
@@ -1773,42 +1953,16 @@
           <w14:ligatures w14:val="none"/>
         </w:rPr>
       </w:pPr>
-      <w:proofErr w:type="spellStart"/>
-      <w:proofErr w:type="gramStart"/>
-      <w:r>
-        <w:rPr>
-          <w:rFonts w:asciiTheme="majorHAnsi" w:eastAsia="Times New Roman" w:hAnsiTheme="majorHAnsi" w:cs="Times New Roman"/>
-          <w:kern w:val="0"/>
-          <w:sz w:val="24"/>
-          <w:szCs w:val="24"/>
-          <w:lang w:eastAsia="en-IN"/>
-          <w14:ligatures w14:val="none"/>
-        </w:rPr>
-        <w:t>CheckWall</w:t>
-      </w:r>
-      <w:proofErr w:type="spellEnd"/>
-      <w:r>
-        <w:rPr>
-          <w:rFonts w:asciiTheme="majorHAnsi" w:eastAsia="Times New Roman" w:hAnsiTheme="majorHAnsi" w:cs="Times New Roman"/>
-          <w:kern w:val="0"/>
-          <w:sz w:val="24"/>
-          <w:szCs w:val="24"/>
-          <w:lang w:eastAsia="en-IN"/>
-          <w14:ligatures w14:val="none"/>
-        </w:rPr>
-        <w:t>(</w:t>
-      </w:r>
-      <w:proofErr w:type="gramEnd"/>
-      <w:r>
-        <w:rPr>
-          <w:rFonts w:asciiTheme="majorHAnsi" w:eastAsia="Times New Roman" w:hAnsiTheme="majorHAnsi" w:cs="Times New Roman"/>
-          <w:kern w:val="0"/>
-          <w:sz w:val="24"/>
-          <w:szCs w:val="24"/>
-          <w:lang w:eastAsia="en-IN"/>
-          <w14:ligatures w14:val="none"/>
-        </w:rPr>
-        <w:t>)</w:t>
+      <w:r>
+        <w:rPr>
+          <w:rFonts w:asciiTheme="majorHAnsi" w:eastAsia="Times New Roman" w:hAnsiTheme="majorHAnsi" w:cs="Times New Roman"/>
+          <w:kern w:val="0"/>
+          <w:sz w:val="24"/>
+          <w:szCs w:val="24"/>
+          <w:lang w:eastAsia="en-IN"/>
+          <w14:ligatures w14:val="none"/>
+        </w:rPr>
+        <w:t>CheckWall()</w:t>
       </w:r>
     </w:p>
     <w:p>
@@ -1827,43 +1981,16 @@
           <w14:ligatures w14:val="none"/>
         </w:rPr>
       </w:pPr>
-      <w:proofErr w:type="spellStart"/>
-      <w:proofErr w:type="gramStart"/>
-      <w:r>
-        <w:rPr>
-          <w:rFonts w:asciiTheme="majorHAnsi" w:eastAsia="Times New Roman" w:hAnsiTheme="majorHAnsi" w:cs="Times New Roman"/>
-          <w:kern w:val="0"/>
-          <w:sz w:val="24"/>
-          <w:szCs w:val="24"/>
-          <w:lang w:eastAsia="en-IN"/>
-          <w14:ligatures w14:val="none"/>
-        </w:rPr>
-        <w:lastRenderedPageBreak/>
-        <w:t>CheckKibble</w:t>
-      </w:r>
-      <w:proofErr w:type="spellEnd"/>
-      <w:r>
-        <w:rPr>
-          <w:rFonts w:asciiTheme="majorHAnsi" w:eastAsia="Times New Roman" w:hAnsiTheme="majorHAnsi" w:cs="Times New Roman"/>
-          <w:kern w:val="0"/>
-          <w:sz w:val="24"/>
-          <w:szCs w:val="24"/>
-          <w:lang w:eastAsia="en-IN"/>
-          <w14:ligatures w14:val="none"/>
-        </w:rPr>
-        <w:t>(</w:t>
-      </w:r>
-      <w:proofErr w:type="gramEnd"/>
-      <w:r>
-        <w:rPr>
-          <w:rFonts w:asciiTheme="majorHAnsi" w:eastAsia="Times New Roman" w:hAnsiTheme="majorHAnsi" w:cs="Times New Roman"/>
-          <w:kern w:val="0"/>
-          <w:sz w:val="24"/>
-          <w:szCs w:val="24"/>
-          <w:lang w:eastAsia="en-IN"/>
-          <w14:ligatures w14:val="none"/>
-        </w:rPr>
-        <w:t>)</w:t>
+      <w:r>
+        <w:rPr>
+          <w:rFonts w:asciiTheme="majorHAnsi" w:eastAsia="Times New Roman" w:hAnsiTheme="majorHAnsi" w:cs="Times New Roman"/>
+          <w:kern w:val="0"/>
+          <w:sz w:val="24"/>
+          <w:szCs w:val="24"/>
+          <w:lang w:eastAsia="en-IN"/>
+          <w14:ligatures w14:val="none"/>
+        </w:rPr>
+        <w:t>CheckKibble()</w:t>
       </w:r>
     </w:p>
     <w:p>
@@ -1882,42 +2009,16 @@
           <w14:ligatures w14:val="none"/>
         </w:rPr>
       </w:pPr>
-      <w:proofErr w:type="spellStart"/>
-      <w:proofErr w:type="gramStart"/>
-      <w:r>
-        <w:rPr>
-          <w:rFonts w:asciiTheme="majorHAnsi" w:eastAsia="Times New Roman" w:hAnsiTheme="majorHAnsi" w:cs="Times New Roman"/>
-          <w:kern w:val="0"/>
-          <w:sz w:val="24"/>
-          <w:szCs w:val="24"/>
-          <w:lang w:eastAsia="en-IN"/>
-          <w14:ligatures w14:val="none"/>
-        </w:rPr>
-        <w:t>ConsumeKibble</w:t>
-      </w:r>
-      <w:proofErr w:type="spellEnd"/>
-      <w:r>
-        <w:rPr>
-          <w:rFonts w:asciiTheme="majorHAnsi" w:eastAsia="Times New Roman" w:hAnsiTheme="majorHAnsi" w:cs="Times New Roman"/>
-          <w:kern w:val="0"/>
-          <w:sz w:val="24"/>
-          <w:szCs w:val="24"/>
-          <w:lang w:eastAsia="en-IN"/>
-          <w14:ligatures w14:val="none"/>
-        </w:rPr>
-        <w:t>(</w:t>
-      </w:r>
-      <w:proofErr w:type="gramEnd"/>
-      <w:r>
-        <w:rPr>
-          <w:rFonts w:asciiTheme="majorHAnsi" w:eastAsia="Times New Roman" w:hAnsiTheme="majorHAnsi" w:cs="Times New Roman"/>
-          <w:kern w:val="0"/>
-          <w:sz w:val="24"/>
-          <w:szCs w:val="24"/>
-          <w:lang w:eastAsia="en-IN"/>
-          <w14:ligatures w14:val="none"/>
-        </w:rPr>
-        <w:t>)</w:t>
+      <w:r>
+        <w:rPr>
+          <w:rFonts w:asciiTheme="majorHAnsi" w:eastAsia="Times New Roman" w:hAnsiTheme="majorHAnsi" w:cs="Times New Roman"/>
+          <w:kern w:val="0"/>
+          <w:sz w:val="24"/>
+          <w:szCs w:val="24"/>
+          <w:lang w:eastAsia="en-IN"/>
+          <w14:ligatures w14:val="none"/>
+        </w:rPr>
+        <w:t>ConsumeKibble()</w:t>
       </w:r>
     </w:p>
     <w:p>
@@ -1932,29 +2033,17 @@
           <w14:ligatures w14:val="none"/>
         </w:rPr>
       </w:pPr>
-      <w:proofErr w:type="spellStart"/>
-      <w:r>
-        <w:rPr>
-          <w:rFonts w:asciiTheme="majorHAnsi" w:eastAsia="Times New Roman" w:hAnsiTheme="majorHAnsi" w:cs="Times New Roman"/>
-          <w:kern w:val="0"/>
-          <w:sz w:val="24"/>
-          <w:szCs w:val="24"/>
-          <w:lang w:eastAsia="en-IN"/>
-          <w14:ligatures w14:val="none"/>
-        </w:rPr>
-        <w:t>Pacmangame</w:t>
-      </w:r>
-      <w:proofErr w:type="spellEnd"/>
-      <w:r>
-        <w:rPr>
-          <w:rFonts w:asciiTheme="majorHAnsi" w:eastAsia="Times New Roman" w:hAnsiTheme="majorHAnsi" w:cs="Times New Roman"/>
-          <w:kern w:val="0"/>
-          <w:sz w:val="24"/>
-          <w:szCs w:val="24"/>
-          <w:lang w:eastAsia="en-IN"/>
-          <w14:ligatures w14:val="none"/>
-        </w:rPr>
-        <w:t>(form1)</w:t>
+      <w:r>
+        <w:rPr>
+          <w:rFonts w:asciiTheme="majorHAnsi" w:eastAsia="Times New Roman" w:hAnsiTheme="majorHAnsi" w:cs="Times New Roman"/>
+          <w:kern w:val="0"/>
+          <w:sz w:val="24"/>
+          <w:szCs w:val="24"/>
+          <w:lang w:eastAsia="en-IN"/>
+          <w14:ligatures w14:val="none"/>
+        </w:rPr>
+        <w:lastRenderedPageBreak/>
+        <w:t>Pacmangame(form1)</w:t>
       </w:r>
     </w:p>
     <w:p>
@@ -1973,53 +2062,16 @@
           <w14:ligatures w14:val="none"/>
         </w:rPr>
       </w:pPr>
-      <w:proofErr w:type="spellStart"/>
-      <w:r>
-        <w:rPr>
-          <w:rFonts w:asciiTheme="majorHAnsi" w:eastAsia="Times New Roman" w:hAnsiTheme="majorHAnsi" w:cs="Times New Roman"/>
-          <w:kern w:val="0"/>
-          <w:sz w:val="24"/>
-          <w:szCs w:val="24"/>
-          <w:lang w:eastAsia="en-IN"/>
-          <w14:ligatures w14:val="none"/>
-        </w:rPr>
-        <w:t>GameTimer_</w:t>
-      </w:r>
-      <w:proofErr w:type="gramStart"/>
-      <w:r>
-        <w:rPr>
-          <w:rFonts w:asciiTheme="majorHAnsi" w:eastAsia="Times New Roman" w:hAnsiTheme="majorHAnsi" w:cs="Times New Roman"/>
-          <w:kern w:val="0"/>
-          <w:sz w:val="24"/>
-          <w:szCs w:val="24"/>
-          <w:lang w:eastAsia="en-IN"/>
-          <w14:ligatures w14:val="none"/>
-        </w:rPr>
-        <w:t>Tick</w:t>
-      </w:r>
-      <w:proofErr w:type="spellEnd"/>
-      <w:r>
-        <w:rPr>
-          <w:rFonts w:asciiTheme="majorHAnsi" w:eastAsia="Times New Roman" w:hAnsiTheme="majorHAnsi" w:cs="Times New Roman"/>
-          <w:kern w:val="0"/>
-          <w:sz w:val="24"/>
-          <w:szCs w:val="24"/>
-          <w:lang w:eastAsia="en-IN"/>
-          <w14:ligatures w14:val="none"/>
-        </w:rPr>
-        <w:t>(</w:t>
-      </w:r>
-      <w:proofErr w:type="gramEnd"/>
-      <w:r>
-        <w:rPr>
-          <w:rFonts w:asciiTheme="majorHAnsi" w:eastAsia="Times New Roman" w:hAnsiTheme="majorHAnsi" w:cs="Times New Roman"/>
-          <w:kern w:val="0"/>
-          <w:sz w:val="24"/>
-          <w:szCs w:val="24"/>
-          <w:lang w:eastAsia="en-IN"/>
-          <w14:ligatures w14:val="none"/>
-        </w:rPr>
-        <w:t>)</w:t>
+      <w:r>
+        <w:rPr>
+          <w:rFonts w:asciiTheme="majorHAnsi" w:eastAsia="Times New Roman" w:hAnsiTheme="majorHAnsi" w:cs="Times New Roman"/>
+          <w:kern w:val="0"/>
+          <w:sz w:val="24"/>
+          <w:szCs w:val="24"/>
+          <w:lang w:eastAsia="en-IN"/>
+          <w14:ligatures w14:val="none"/>
+        </w:rPr>
+        <w:t>GameTimer_Tick()</w:t>
       </w:r>
     </w:p>
     <w:p>
@@ -2038,42 +2090,16 @@
           <w14:ligatures w14:val="none"/>
         </w:rPr>
       </w:pPr>
-      <w:proofErr w:type="spellStart"/>
-      <w:proofErr w:type="gramStart"/>
-      <w:r>
-        <w:rPr>
-          <w:rFonts w:asciiTheme="majorHAnsi" w:eastAsia="Times New Roman" w:hAnsiTheme="majorHAnsi" w:cs="Times New Roman"/>
-          <w:kern w:val="0"/>
-          <w:sz w:val="24"/>
-          <w:szCs w:val="24"/>
-          <w:lang w:eastAsia="en-IN"/>
-          <w14:ligatures w14:val="none"/>
-        </w:rPr>
-        <w:t>CollisionWithGhoul</w:t>
-      </w:r>
-      <w:proofErr w:type="spellEnd"/>
-      <w:r>
-        <w:rPr>
-          <w:rFonts w:asciiTheme="majorHAnsi" w:eastAsia="Times New Roman" w:hAnsiTheme="majorHAnsi" w:cs="Times New Roman"/>
-          <w:kern w:val="0"/>
-          <w:sz w:val="24"/>
-          <w:szCs w:val="24"/>
-          <w:lang w:eastAsia="en-IN"/>
-          <w14:ligatures w14:val="none"/>
-        </w:rPr>
-        <w:t>(</w:t>
-      </w:r>
-      <w:proofErr w:type="gramEnd"/>
-      <w:r>
-        <w:rPr>
-          <w:rFonts w:asciiTheme="majorHAnsi" w:eastAsia="Times New Roman" w:hAnsiTheme="majorHAnsi" w:cs="Times New Roman"/>
-          <w:kern w:val="0"/>
-          <w:sz w:val="24"/>
-          <w:szCs w:val="24"/>
-          <w:lang w:eastAsia="en-IN"/>
-          <w14:ligatures w14:val="none"/>
-        </w:rPr>
-        <w:t>)</w:t>
+      <w:r>
+        <w:rPr>
+          <w:rFonts w:asciiTheme="majorHAnsi" w:eastAsia="Times New Roman" w:hAnsiTheme="majorHAnsi" w:cs="Times New Roman"/>
+          <w:kern w:val="0"/>
+          <w:sz w:val="24"/>
+          <w:szCs w:val="24"/>
+          <w:lang w:eastAsia="en-IN"/>
+          <w14:ligatures w14:val="none"/>
+        </w:rPr>
+        <w:t>CollisionWithGhoul()</w:t>
       </w:r>
     </w:p>
     <w:p>
@@ -2092,42 +2118,16 @@
           <w14:ligatures w14:val="none"/>
         </w:rPr>
       </w:pPr>
-      <w:proofErr w:type="spellStart"/>
-      <w:proofErr w:type="gramStart"/>
-      <w:r>
-        <w:rPr>
-          <w:rFonts w:asciiTheme="majorHAnsi" w:eastAsia="Times New Roman" w:hAnsiTheme="majorHAnsi" w:cs="Times New Roman"/>
-          <w:kern w:val="0"/>
-          <w:sz w:val="24"/>
-          <w:szCs w:val="24"/>
-          <w:lang w:eastAsia="en-IN"/>
-          <w14:ligatures w14:val="none"/>
-        </w:rPr>
-        <w:t>CollisionWithKibble</w:t>
-      </w:r>
-      <w:proofErr w:type="spellEnd"/>
-      <w:r>
-        <w:rPr>
-          <w:rFonts w:asciiTheme="majorHAnsi" w:eastAsia="Times New Roman" w:hAnsiTheme="majorHAnsi" w:cs="Times New Roman"/>
-          <w:kern w:val="0"/>
-          <w:sz w:val="24"/>
-          <w:szCs w:val="24"/>
-          <w:lang w:eastAsia="en-IN"/>
-          <w14:ligatures w14:val="none"/>
-        </w:rPr>
-        <w:t>(</w:t>
-      </w:r>
-      <w:proofErr w:type="gramEnd"/>
-      <w:r>
-        <w:rPr>
-          <w:rFonts w:asciiTheme="majorHAnsi" w:eastAsia="Times New Roman" w:hAnsiTheme="majorHAnsi" w:cs="Times New Roman"/>
-          <w:kern w:val="0"/>
-          <w:sz w:val="24"/>
-          <w:szCs w:val="24"/>
-          <w:lang w:eastAsia="en-IN"/>
-          <w14:ligatures w14:val="none"/>
-        </w:rPr>
-        <w:t>)</w:t>
+      <w:r>
+        <w:rPr>
+          <w:rFonts w:asciiTheme="majorHAnsi" w:eastAsia="Times New Roman" w:hAnsiTheme="majorHAnsi" w:cs="Times New Roman"/>
+          <w:kern w:val="0"/>
+          <w:sz w:val="24"/>
+          <w:szCs w:val="24"/>
+          <w:lang w:eastAsia="en-IN"/>
+          <w14:ligatures w14:val="none"/>
+        </w:rPr>
+        <w:t>CollisionWithKibble()</w:t>
       </w:r>
     </w:p>
     <w:p>
@@ -2146,42 +2146,16 @@
           <w14:ligatures w14:val="none"/>
         </w:rPr>
       </w:pPr>
-      <w:proofErr w:type="spellStart"/>
-      <w:proofErr w:type="gramStart"/>
-      <w:r>
-        <w:rPr>
-          <w:rFonts w:asciiTheme="majorHAnsi" w:eastAsia="Times New Roman" w:hAnsiTheme="majorHAnsi" w:cs="Times New Roman"/>
-          <w:kern w:val="0"/>
-          <w:sz w:val="24"/>
-          <w:szCs w:val="24"/>
-          <w:lang w:eastAsia="en-IN"/>
-          <w14:ligatures w14:val="none"/>
-        </w:rPr>
-        <w:t>AllKibblesConsumed</w:t>
-      </w:r>
-      <w:proofErr w:type="spellEnd"/>
-      <w:r>
-        <w:rPr>
-          <w:rFonts w:asciiTheme="majorHAnsi" w:eastAsia="Times New Roman" w:hAnsiTheme="majorHAnsi" w:cs="Times New Roman"/>
-          <w:kern w:val="0"/>
-          <w:sz w:val="24"/>
-          <w:szCs w:val="24"/>
-          <w:lang w:eastAsia="en-IN"/>
-          <w14:ligatures w14:val="none"/>
-        </w:rPr>
-        <w:t>(</w:t>
-      </w:r>
-      <w:proofErr w:type="gramEnd"/>
-      <w:r>
-        <w:rPr>
-          <w:rFonts w:asciiTheme="majorHAnsi" w:eastAsia="Times New Roman" w:hAnsiTheme="majorHAnsi" w:cs="Times New Roman"/>
-          <w:kern w:val="0"/>
-          <w:sz w:val="24"/>
-          <w:szCs w:val="24"/>
-          <w:lang w:eastAsia="en-IN"/>
-          <w14:ligatures w14:val="none"/>
-        </w:rPr>
-        <w:t>)</w:t>
+      <w:r>
+        <w:rPr>
+          <w:rFonts w:asciiTheme="majorHAnsi" w:eastAsia="Times New Roman" w:hAnsiTheme="majorHAnsi" w:cs="Times New Roman"/>
+          <w:kern w:val="0"/>
+          <w:sz w:val="24"/>
+          <w:szCs w:val="24"/>
+          <w:lang w:eastAsia="en-IN"/>
+          <w14:ligatures w14:val="none"/>
+        </w:rPr>
+        <w:t>AllKibblesConsumed()</w:t>
       </w:r>
     </w:p>
     <w:p>
@@ -2200,42 +2174,16 @@
           <w14:ligatures w14:val="none"/>
         </w:rPr>
       </w:pPr>
-      <w:proofErr w:type="spellStart"/>
-      <w:proofErr w:type="gramStart"/>
-      <w:r>
-        <w:rPr>
-          <w:rFonts w:asciiTheme="majorHAnsi" w:eastAsia="Times New Roman" w:hAnsiTheme="majorHAnsi" w:cs="Times New Roman"/>
-          <w:kern w:val="0"/>
-          <w:sz w:val="24"/>
-          <w:szCs w:val="24"/>
-          <w:lang w:eastAsia="en-IN"/>
-          <w14:ligatures w14:val="none"/>
-        </w:rPr>
-        <w:t>GameOver</w:t>
-      </w:r>
-      <w:proofErr w:type="spellEnd"/>
-      <w:r>
-        <w:rPr>
-          <w:rFonts w:asciiTheme="majorHAnsi" w:eastAsia="Times New Roman" w:hAnsiTheme="majorHAnsi" w:cs="Times New Roman"/>
-          <w:kern w:val="0"/>
-          <w:sz w:val="24"/>
-          <w:szCs w:val="24"/>
-          <w:lang w:eastAsia="en-IN"/>
-          <w14:ligatures w14:val="none"/>
-        </w:rPr>
-        <w:t>(</w:t>
-      </w:r>
-      <w:proofErr w:type="gramEnd"/>
-      <w:r>
-        <w:rPr>
-          <w:rFonts w:asciiTheme="majorHAnsi" w:eastAsia="Times New Roman" w:hAnsiTheme="majorHAnsi" w:cs="Times New Roman"/>
-          <w:kern w:val="0"/>
-          <w:sz w:val="24"/>
-          <w:szCs w:val="24"/>
-          <w:lang w:eastAsia="en-IN"/>
-          <w14:ligatures w14:val="none"/>
-        </w:rPr>
-        <w:t>)</w:t>
+      <w:r>
+        <w:rPr>
+          <w:rFonts w:asciiTheme="majorHAnsi" w:eastAsia="Times New Roman" w:hAnsiTheme="majorHAnsi" w:cs="Times New Roman"/>
+          <w:kern w:val="0"/>
+          <w:sz w:val="24"/>
+          <w:szCs w:val="24"/>
+          <w:lang w:eastAsia="en-IN"/>
+          <w14:ligatures w14:val="none"/>
+        </w:rPr>
+        <w:t>GameOver()</w:t>
       </w:r>
     </w:p>
     <w:p>
@@ -2254,42 +2202,16 @@
           <w14:ligatures w14:val="none"/>
         </w:rPr>
       </w:pPr>
-      <w:proofErr w:type="spellStart"/>
-      <w:proofErr w:type="gramStart"/>
-      <w:r>
-        <w:rPr>
-          <w:rFonts w:asciiTheme="majorHAnsi" w:eastAsia="Times New Roman" w:hAnsiTheme="majorHAnsi" w:cs="Times New Roman"/>
-          <w:kern w:val="0"/>
-          <w:sz w:val="24"/>
-          <w:szCs w:val="24"/>
-          <w:lang w:eastAsia="en-IN"/>
-          <w14:ligatures w14:val="none"/>
-        </w:rPr>
-        <w:t>GameWon</w:t>
-      </w:r>
-      <w:proofErr w:type="spellEnd"/>
-      <w:r>
-        <w:rPr>
-          <w:rFonts w:asciiTheme="majorHAnsi" w:eastAsia="Times New Roman" w:hAnsiTheme="majorHAnsi" w:cs="Times New Roman"/>
-          <w:kern w:val="0"/>
-          <w:sz w:val="24"/>
-          <w:szCs w:val="24"/>
-          <w:lang w:eastAsia="en-IN"/>
-          <w14:ligatures w14:val="none"/>
-        </w:rPr>
-        <w:t>(</w:t>
-      </w:r>
-      <w:proofErr w:type="gramEnd"/>
-      <w:r>
-        <w:rPr>
-          <w:rFonts w:asciiTheme="majorHAnsi" w:eastAsia="Times New Roman" w:hAnsiTheme="majorHAnsi" w:cs="Times New Roman"/>
-          <w:kern w:val="0"/>
-          <w:sz w:val="24"/>
-          <w:szCs w:val="24"/>
-          <w:lang w:eastAsia="en-IN"/>
-          <w14:ligatures w14:val="none"/>
-        </w:rPr>
-        <w:t>)</w:t>
+      <w:r>
+        <w:rPr>
+          <w:rFonts w:asciiTheme="majorHAnsi" w:eastAsia="Times New Roman" w:hAnsiTheme="majorHAnsi" w:cs="Times New Roman"/>
+          <w:kern w:val="0"/>
+          <w:sz w:val="24"/>
+          <w:szCs w:val="24"/>
+          <w:lang w:eastAsia="en-IN"/>
+          <w14:ligatures w14:val="none"/>
+        </w:rPr>
+        <w:t>GameWon()</w:t>
       </w:r>
     </w:p>
     <w:p>
@@ -2331,31 +2253,7 @@
           <w:lang w:eastAsia="en-IN"/>
           <w14:ligatures w14:val="none"/>
         </w:rPr>
-        <w:t>Form1_</w:t>
-      </w:r>
-      <w:proofErr w:type="gramStart"/>
-      <w:r>
-        <w:rPr>
-          <w:rFonts w:asciiTheme="majorHAnsi" w:eastAsia="Times New Roman" w:hAnsiTheme="majorHAnsi" w:cs="Times New Roman"/>
-          <w:kern w:val="0"/>
-          <w:sz w:val="24"/>
-          <w:szCs w:val="24"/>
-          <w:lang w:eastAsia="en-IN"/>
-          <w14:ligatures w14:val="none"/>
-        </w:rPr>
-        <w:t>KeyDown(</w:t>
-      </w:r>
-      <w:proofErr w:type="gramEnd"/>
-      <w:r>
-        <w:rPr>
-          <w:rFonts w:asciiTheme="majorHAnsi" w:eastAsia="Times New Roman" w:hAnsiTheme="majorHAnsi" w:cs="Times New Roman"/>
-          <w:kern w:val="0"/>
-          <w:sz w:val="24"/>
-          <w:szCs w:val="24"/>
-          <w:lang w:eastAsia="en-IN"/>
-          <w14:ligatures w14:val="none"/>
-        </w:rPr>
-        <w:t>)</w:t>
+        <w:t>Form1_KeyDown()</w:t>
       </w:r>
     </w:p>
     <w:p>
@@ -2617,29 +2515,16 @@
           <w14:ligatures w14:val="none"/>
         </w:rPr>
       </w:pPr>
-      <w:proofErr w:type="spellStart"/>
-      <w:r>
-        <w:rPr>
-          <w:rFonts w:asciiTheme="majorHAnsi" w:eastAsia="Times New Roman" w:hAnsiTheme="majorHAnsi" w:cs="Times New Roman"/>
-          <w:kern w:val="0"/>
-          <w:sz w:val="24"/>
-          <w:szCs w:val="24"/>
-          <w:lang w:eastAsia="en-IN"/>
-          <w14:ligatures w14:val="none"/>
-        </w:rPr>
-        <w:t>openMouth</w:t>
-      </w:r>
-      <w:proofErr w:type="spellEnd"/>
-      <w:r>
-        <w:rPr>
-          <w:rFonts w:asciiTheme="majorHAnsi" w:eastAsia="Times New Roman" w:hAnsiTheme="majorHAnsi" w:cs="Times New Roman"/>
-          <w:kern w:val="0"/>
-          <w:sz w:val="24"/>
-          <w:szCs w:val="24"/>
-          <w:lang w:eastAsia="en-IN"/>
-          <w14:ligatures w14:val="none"/>
-        </w:rPr>
-        <w:t>: Image</w:t>
+      <w:r>
+        <w:rPr>
+          <w:rFonts w:asciiTheme="majorHAnsi" w:eastAsia="Times New Roman" w:hAnsiTheme="majorHAnsi" w:cs="Times New Roman"/>
+          <w:kern w:val="0"/>
+          <w:sz w:val="24"/>
+          <w:szCs w:val="24"/>
+          <w:lang w:eastAsia="en-IN"/>
+          <w14:ligatures w14:val="none"/>
+        </w:rPr>
+        <w:t>openMouth: Image</w:t>
       </w:r>
     </w:p>
     <w:p>
@@ -2658,29 +2543,16 @@
           <w14:ligatures w14:val="none"/>
         </w:rPr>
       </w:pPr>
-      <w:proofErr w:type="spellStart"/>
-      <w:r>
-        <w:rPr>
-          <w:rFonts w:asciiTheme="majorHAnsi" w:eastAsia="Times New Roman" w:hAnsiTheme="majorHAnsi" w:cs="Times New Roman"/>
-          <w:kern w:val="0"/>
-          <w:sz w:val="24"/>
-          <w:szCs w:val="24"/>
-          <w:lang w:eastAsia="en-IN"/>
-          <w14:ligatures w14:val="none"/>
-        </w:rPr>
-        <w:t>closeMouth</w:t>
-      </w:r>
-      <w:proofErr w:type="spellEnd"/>
-      <w:r>
-        <w:rPr>
-          <w:rFonts w:asciiTheme="majorHAnsi" w:eastAsia="Times New Roman" w:hAnsiTheme="majorHAnsi" w:cs="Times New Roman"/>
-          <w:kern w:val="0"/>
-          <w:sz w:val="24"/>
-          <w:szCs w:val="24"/>
-          <w:lang w:eastAsia="en-IN"/>
-          <w14:ligatures w14:val="none"/>
-        </w:rPr>
-        <w:t>: Image</w:t>
+      <w:r>
+        <w:rPr>
+          <w:rFonts w:asciiTheme="majorHAnsi" w:eastAsia="Times New Roman" w:hAnsiTheme="majorHAnsi" w:cs="Times New Roman"/>
+          <w:kern w:val="0"/>
+          <w:sz w:val="24"/>
+          <w:szCs w:val="24"/>
+          <w:lang w:eastAsia="en-IN"/>
+          <w14:ligatures w14:val="none"/>
+        </w:rPr>
+        <w:t>closeMouth: Image</w:t>
       </w:r>
     </w:p>
     <w:p>
@@ -2699,29 +2571,16 @@
           <w14:ligatures w14:val="none"/>
         </w:rPr>
       </w:pPr>
-      <w:proofErr w:type="spellStart"/>
-      <w:r>
-        <w:rPr>
-          <w:rFonts w:asciiTheme="majorHAnsi" w:eastAsia="Times New Roman" w:hAnsiTheme="majorHAnsi" w:cs="Times New Roman"/>
-          <w:kern w:val="0"/>
-          <w:sz w:val="24"/>
-          <w:szCs w:val="24"/>
-          <w:lang w:eastAsia="en-IN"/>
-          <w14:ligatures w14:val="none"/>
-        </w:rPr>
-        <w:t>isMouthOpen</w:t>
-      </w:r>
-      <w:proofErr w:type="spellEnd"/>
-      <w:r>
-        <w:rPr>
-          <w:rFonts w:asciiTheme="majorHAnsi" w:eastAsia="Times New Roman" w:hAnsiTheme="majorHAnsi" w:cs="Times New Roman"/>
-          <w:kern w:val="0"/>
-          <w:sz w:val="24"/>
-          <w:szCs w:val="24"/>
-          <w:lang w:eastAsia="en-IN"/>
-          <w14:ligatures w14:val="none"/>
-        </w:rPr>
-        <w:t>: bool</w:t>
+      <w:r>
+        <w:rPr>
+          <w:rFonts w:asciiTheme="majorHAnsi" w:eastAsia="Times New Roman" w:hAnsiTheme="majorHAnsi" w:cs="Times New Roman"/>
+          <w:kern w:val="0"/>
+          <w:sz w:val="24"/>
+          <w:szCs w:val="24"/>
+          <w:lang w:eastAsia="en-IN"/>
+          <w14:ligatures w14:val="none"/>
+        </w:rPr>
+        <w:t>isMouthOpen: bool</w:t>
       </w:r>
     </w:p>
     <w:p>
@@ -2847,31 +2706,7 @@
           <w:lang w:eastAsia="en-IN"/>
           <w14:ligatures w14:val="none"/>
         </w:rPr>
-        <w:t xml:space="preserve">grid: </w:t>
-      </w:r>
-      <w:proofErr w:type="gramStart"/>
-      <w:r>
-        <w:rPr>
-          <w:rFonts w:asciiTheme="majorHAnsi" w:eastAsia="Times New Roman" w:hAnsiTheme="majorHAnsi" w:cs="Times New Roman"/>
-          <w:kern w:val="0"/>
-          <w:sz w:val="24"/>
-          <w:szCs w:val="24"/>
-          <w:lang w:eastAsia="en-IN"/>
-          <w14:ligatures w14:val="none"/>
-        </w:rPr>
-        <w:t>int[</w:t>
-      </w:r>
-      <w:proofErr w:type="gramEnd"/>
-      <w:r>
-        <w:rPr>
-          <w:rFonts w:asciiTheme="majorHAnsi" w:eastAsia="Times New Roman" w:hAnsiTheme="majorHAnsi" w:cs="Times New Roman"/>
-          <w:kern w:val="0"/>
-          <w:sz w:val="24"/>
-          <w:szCs w:val="24"/>
-          <w:lang w:eastAsia="en-IN"/>
-          <w14:ligatures w14:val="none"/>
-        </w:rPr>
-        <w:t>,]</w:t>
+        <w:t>grid: int[,]</w:t>
       </w:r>
     </w:p>
     <w:p>
@@ -2946,29 +2781,16 @@
           <w14:ligatures w14:val="none"/>
         </w:rPr>
       </w:pPr>
-      <w:proofErr w:type="spellStart"/>
-      <w:r>
-        <w:rPr>
-          <w:rFonts w:asciiTheme="majorHAnsi" w:eastAsia="Times New Roman" w:hAnsiTheme="majorHAnsi" w:cs="Times New Roman"/>
-          <w:kern w:val="0"/>
-          <w:sz w:val="24"/>
-          <w:szCs w:val="24"/>
-          <w:lang w:eastAsia="en-IN"/>
-          <w14:ligatures w14:val="none"/>
-        </w:rPr>
-        <w:t>wallImage</w:t>
-      </w:r>
-      <w:proofErr w:type="spellEnd"/>
-      <w:r>
-        <w:rPr>
-          <w:rFonts w:asciiTheme="majorHAnsi" w:eastAsia="Times New Roman" w:hAnsiTheme="majorHAnsi" w:cs="Times New Roman"/>
-          <w:kern w:val="0"/>
-          <w:sz w:val="24"/>
-          <w:szCs w:val="24"/>
-          <w:lang w:eastAsia="en-IN"/>
-          <w14:ligatures w14:val="none"/>
-        </w:rPr>
-        <w:t>: Image</w:t>
+      <w:r>
+        <w:rPr>
+          <w:rFonts w:asciiTheme="majorHAnsi" w:eastAsia="Times New Roman" w:hAnsiTheme="majorHAnsi" w:cs="Times New Roman"/>
+          <w:kern w:val="0"/>
+          <w:sz w:val="24"/>
+          <w:szCs w:val="24"/>
+          <w:lang w:eastAsia="en-IN"/>
+          <w14:ligatures w14:val="none"/>
+        </w:rPr>
+        <w:t>wallImage: Image</w:t>
       </w:r>
     </w:p>
     <w:p>
@@ -2987,29 +2809,16 @@
           <w14:ligatures w14:val="none"/>
         </w:rPr>
       </w:pPr>
-      <w:proofErr w:type="spellStart"/>
-      <w:r>
-        <w:rPr>
-          <w:rFonts w:asciiTheme="majorHAnsi" w:eastAsia="Times New Roman" w:hAnsiTheme="majorHAnsi" w:cs="Times New Roman"/>
-          <w:kern w:val="0"/>
-          <w:sz w:val="24"/>
-          <w:szCs w:val="24"/>
-          <w:lang w:eastAsia="en-IN"/>
-          <w14:ligatures w14:val="none"/>
-        </w:rPr>
-        <w:t>kibbleImage</w:t>
-      </w:r>
-      <w:proofErr w:type="spellEnd"/>
-      <w:r>
-        <w:rPr>
-          <w:rFonts w:asciiTheme="majorHAnsi" w:eastAsia="Times New Roman" w:hAnsiTheme="majorHAnsi" w:cs="Times New Roman"/>
-          <w:kern w:val="0"/>
-          <w:sz w:val="24"/>
-          <w:szCs w:val="24"/>
-          <w:lang w:eastAsia="en-IN"/>
-          <w14:ligatures w14:val="none"/>
-        </w:rPr>
-        <w:t>: Image</w:t>
+      <w:r>
+        <w:rPr>
+          <w:rFonts w:asciiTheme="majorHAnsi" w:eastAsia="Times New Roman" w:hAnsiTheme="majorHAnsi" w:cs="Times New Roman"/>
+          <w:kern w:val="0"/>
+          <w:sz w:val="24"/>
+          <w:szCs w:val="24"/>
+          <w:lang w:eastAsia="en-IN"/>
+          <w14:ligatures w14:val="none"/>
+        </w:rPr>
+        <w:t>kibbleImage: Image</w:t>
       </w:r>
     </w:p>
     <w:p>
@@ -3052,30 +2861,16 @@
           <w14:ligatures w14:val="none"/>
         </w:rPr>
       </w:pPr>
-      <w:proofErr w:type="spellStart"/>
-      <w:r>
-        <w:rPr>
-          <w:rFonts w:asciiTheme="majorHAnsi" w:eastAsia="Times New Roman" w:hAnsiTheme="majorHAnsi" w:cs="Times New Roman"/>
-          <w:kern w:val="0"/>
-          <w:sz w:val="24"/>
-          <w:szCs w:val="24"/>
-          <w:lang w:eastAsia="en-IN"/>
-          <w14:ligatures w14:val="none"/>
-        </w:rPr>
-        <w:lastRenderedPageBreak/>
-        <w:t>gameTimer</w:t>
-      </w:r>
-      <w:proofErr w:type="spellEnd"/>
-      <w:r>
-        <w:rPr>
-          <w:rFonts w:asciiTheme="majorHAnsi" w:eastAsia="Times New Roman" w:hAnsiTheme="majorHAnsi" w:cs="Times New Roman"/>
-          <w:kern w:val="0"/>
-          <w:sz w:val="24"/>
-          <w:szCs w:val="24"/>
-          <w:lang w:eastAsia="en-IN"/>
-          <w14:ligatures w14:val="none"/>
-        </w:rPr>
-        <w:t>: Timer</w:t>
+      <w:r>
+        <w:rPr>
+          <w:rFonts w:asciiTheme="majorHAnsi" w:eastAsia="Times New Roman" w:hAnsiTheme="majorHAnsi" w:cs="Times New Roman"/>
+          <w:kern w:val="0"/>
+          <w:sz w:val="24"/>
+          <w:szCs w:val="24"/>
+          <w:lang w:eastAsia="en-IN"/>
+          <w14:ligatures w14:val="none"/>
+        </w:rPr>
+        <w:t>gameTimer: Timer</w:t>
       </w:r>
     </w:p>
     <w:p>
@@ -3094,7 +2889,6 @@
           <w14:ligatures w14:val="none"/>
         </w:rPr>
       </w:pPr>
-      <w:proofErr w:type="spellStart"/>
       <w:r>
         <w:rPr>
           <w:rFonts w:asciiTheme="majorHAnsi" w:eastAsia="Times New Roman" w:hAnsiTheme="majorHAnsi" w:cs="Times New Roman"/>
@@ -3117,7 +2911,6 @@
         </w:rPr>
         <w:t>acman</w:t>
       </w:r>
-      <w:proofErr w:type="spellEnd"/>
       <w:r>
         <w:rPr>
           <w:rFonts w:asciiTheme="majorHAnsi" w:eastAsia="Times New Roman" w:hAnsiTheme="majorHAnsi" w:cs="Times New Roman"/>
@@ -3155,6 +2948,7 @@
           <w:lang w:eastAsia="en-IN"/>
           <w14:ligatures w14:val="none"/>
         </w:rPr>
+        <w:lastRenderedPageBreak/>
         <w:t>ghouls: List&lt;Ghoul&gt;</w:t>
       </w:r>
     </w:p>
@@ -3300,53 +3094,16 @@
           <w14:ligatures w14:val="none"/>
         </w:rPr>
       </w:pPr>
-      <w:proofErr w:type="gramStart"/>
-      <w:r>
-        <w:rPr>
-          <w:rFonts w:asciiTheme="majorHAnsi" w:eastAsia="Times New Roman" w:hAnsiTheme="majorHAnsi" w:cs="Times New Roman"/>
-          <w:kern w:val="0"/>
-          <w:sz w:val="24"/>
-          <w:szCs w:val="24"/>
-          <w:lang w:eastAsia="en-IN"/>
-          <w14:ligatures w14:val="none"/>
-        </w:rPr>
-        <w:t>Move(</w:t>
-      </w:r>
-      <w:proofErr w:type="gramEnd"/>
-      <w:r>
-        <w:rPr>
-          <w:rFonts w:asciiTheme="majorHAnsi" w:eastAsia="Times New Roman" w:hAnsiTheme="majorHAnsi" w:cs="Times New Roman"/>
-          <w:kern w:val="0"/>
-          <w:sz w:val="24"/>
-          <w:szCs w:val="24"/>
-          <w:lang w:eastAsia="en-IN"/>
-          <w14:ligatures w14:val="none"/>
-        </w:rPr>
-        <w:t xml:space="preserve">) – It will be used to move both Pacman and Ghoul with </w:t>
-      </w:r>
-      <w:proofErr w:type="spellStart"/>
-      <w:r>
-        <w:rPr>
-          <w:rFonts w:asciiTheme="majorHAnsi" w:eastAsia="Times New Roman" w:hAnsiTheme="majorHAnsi" w:cs="Times New Roman"/>
-          <w:kern w:val="0"/>
-          <w:sz w:val="24"/>
-          <w:szCs w:val="24"/>
-          <w:lang w:eastAsia="en-IN"/>
-          <w14:ligatures w14:val="none"/>
-        </w:rPr>
-        <w:t>it’s</w:t>
-      </w:r>
-      <w:proofErr w:type="spellEnd"/>
-      <w:r>
-        <w:rPr>
-          <w:rFonts w:asciiTheme="majorHAnsi" w:eastAsia="Times New Roman" w:hAnsiTheme="majorHAnsi" w:cs="Times New Roman"/>
-          <w:kern w:val="0"/>
-          <w:sz w:val="24"/>
-          <w:szCs w:val="24"/>
-          <w:lang w:eastAsia="en-IN"/>
-          <w14:ligatures w14:val="none"/>
-        </w:rPr>
-        <w:t xml:space="preserve"> specific movement for each creature.</w:t>
+      <w:r>
+        <w:rPr>
+          <w:rFonts w:asciiTheme="majorHAnsi" w:eastAsia="Times New Roman" w:hAnsiTheme="majorHAnsi" w:cs="Times New Roman"/>
+          <w:kern w:val="0"/>
+          <w:sz w:val="24"/>
+          <w:szCs w:val="24"/>
+          <w:lang w:eastAsia="en-IN"/>
+          <w14:ligatures w14:val="none"/>
+        </w:rPr>
+        <w:t>Move() – It will be used to move both Pacman and Ghoul with it’s specific movement for each creature.</w:t>
       </w:r>
     </w:p>
     <w:p>
@@ -3361,53 +3118,16 @@
           <w14:ligatures w14:val="none"/>
         </w:rPr>
       </w:pPr>
-      <w:proofErr w:type="gramStart"/>
-      <w:r>
-        <w:rPr>
-          <w:rFonts w:asciiTheme="majorHAnsi" w:eastAsia="Times New Roman" w:hAnsiTheme="majorHAnsi" w:cs="Times New Roman"/>
-          <w:kern w:val="0"/>
-          <w:sz w:val="24"/>
-          <w:szCs w:val="24"/>
-          <w:lang w:eastAsia="en-IN"/>
-          <w14:ligatures w14:val="none"/>
-        </w:rPr>
-        <w:t>Draw(</w:t>
-      </w:r>
-      <w:proofErr w:type="gramEnd"/>
-      <w:r>
-        <w:rPr>
-          <w:rFonts w:asciiTheme="majorHAnsi" w:eastAsia="Times New Roman" w:hAnsiTheme="majorHAnsi" w:cs="Times New Roman"/>
-          <w:kern w:val="0"/>
-          <w:sz w:val="24"/>
-          <w:szCs w:val="24"/>
-          <w:lang w:eastAsia="en-IN"/>
-          <w14:ligatures w14:val="none"/>
-        </w:rPr>
-        <w:t xml:space="preserve">) – It will draw the creature at </w:t>
-      </w:r>
-      <w:proofErr w:type="spellStart"/>
-      <w:r>
-        <w:rPr>
-          <w:rFonts w:asciiTheme="majorHAnsi" w:eastAsia="Times New Roman" w:hAnsiTheme="majorHAnsi" w:cs="Times New Roman"/>
-          <w:kern w:val="0"/>
-          <w:sz w:val="24"/>
-          <w:szCs w:val="24"/>
-          <w:lang w:eastAsia="en-IN"/>
-          <w14:ligatures w14:val="none"/>
-        </w:rPr>
-        <w:t>it’s</w:t>
-      </w:r>
-      <w:proofErr w:type="spellEnd"/>
-      <w:r>
-        <w:rPr>
-          <w:rFonts w:asciiTheme="majorHAnsi" w:eastAsia="Times New Roman" w:hAnsiTheme="majorHAnsi" w:cs="Times New Roman"/>
-          <w:kern w:val="0"/>
-          <w:sz w:val="24"/>
-          <w:szCs w:val="24"/>
-          <w:lang w:eastAsia="en-IN"/>
-          <w14:ligatures w14:val="none"/>
-        </w:rPr>
-        <w:t xml:space="preserve"> relevant position.</w:t>
+      <w:r>
+        <w:rPr>
+          <w:rFonts w:asciiTheme="majorHAnsi" w:eastAsia="Times New Roman" w:hAnsiTheme="majorHAnsi" w:cs="Times New Roman"/>
+          <w:kern w:val="0"/>
+          <w:sz w:val="24"/>
+          <w:szCs w:val="24"/>
+          <w:lang w:eastAsia="en-IN"/>
+          <w14:ligatures w14:val="none"/>
+        </w:rPr>
+        <w:t>Draw() – It will draw the creature at it’s relevant position.</w:t>
       </w:r>
     </w:p>
     <w:p>
@@ -3422,42 +3142,16 @@
           <w14:ligatures w14:val="none"/>
         </w:rPr>
       </w:pPr>
-      <w:proofErr w:type="spellStart"/>
-      <w:proofErr w:type="gramStart"/>
-      <w:r>
-        <w:rPr>
-          <w:rFonts w:asciiTheme="majorHAnsi" w:eastAsia="Times New Roman" w:hAnsiTheme="majorHAnsi" w:cs="Times New Roman"/>
-          <w:kern w:val="0"/>
-          <w:sz w:val="24"/>
-          <w:szCs w:val="24"/>
-          <w:lang w:eastAsia="en-IN"/>
-          <w14:ligatures w14:val="none"/>
-        </w:rPr>
-        <w:t>EatKibble</w:t>
-      </w:r>
-      <w:proofErr w:type="spellEnd"/>
-      <w:r>
-        <w:rPr>
-          <w:rFonts w:asciiTheme="majorHAnsi" w:eastAsia="Times New Roman" w:hAnsiTheme="majorHAnsi" w:cs="Times New Roman"/>
-          <w:kern w:val="0"/>
-          <w:sz w:val="24"/>
-          <w:szCs w:val="24"/>
-          <w:lang w:eastAsia="en-IN"/>
-          <w14:ligatures w14:val="none"/>
-        </w:rPr>
-        <w:t>(</w:t>
-      </w:r>
-      <w:proofErr w:type="gramEnd"/>
-      <w:r>
-        <w:rPr>
-          <w:rFonts w:asciiTheme="majorHAnsi" w:eastAsia="Times New Roman" w:hAnsiTheme="majorHAnsi" w:cs="Times New Roman"/>
-          <w:kern w:val="0"/>
-          <w:sz w:val="24"/>
-          <w:szCs w:val="24"/>
-          <w:lang w:eastAsia="en-IN"/>
-          <w14:ligatures w14:val="none"/>
-        </w:rPr>
-        <w:t>) – It will increase the Pacman’s score by 1 when it eats each kibble.</w:t>
+      <w:r>
+        <w:rPr>
+          <w:rFonts w:asciiTheme="majorHAnsi" w:eastAsia="Times New Roman" w:hAnsiTheme="majorHAnsi" w:cs="Times New Roman"/>
+          <w:kern w:val="0"/>
+          <w:sz w:val="24"/>
+          <w:szCs w:val="24"/>
+          <w:lang w:eastAsia="en-IN"/>
+          <w14:ligatures w14:val="none"/>
+        </w:rPr>
+        <w:t>EatKibble() – It will increase the Pacman’s score by 1 when it eats each kibble.</w:t>
       </w:r>
     </w:p>
     <w:p>
@@ -3472,42 +3166,16 @@
           <w14:ligatures w14:val="none"/>
         </w:rPr>
       </w:pPr>
-      <w:proofErr w:type="spellStart"/>
-      <w:proofErr w:type="gramStart"/>
-      <w:r>
-        <w:rPr>
-          <w:rFonts w:asciiTheme="majorHAnsi" w:eastAsia="Times New Roman" w:hAnsiTheme="majorHAnsi" w:cs="Times New Roman"/>
-          <w:kern w:val="0"/>
-          <w:sz w:val="24"/>
-          <w:szCs w:val="24"/>
-          <w:lang w:eastAsia="en-IN"/>
-          <w14:ligatures w14:val="none"/>
-        </w:rPr>
-        <w:t>PacmanMove</w:t>
-      </w:r>
-      <w:proofErr w:type="spellEnd"/>
-      <w:r>
-        <w:rPr>
-          <w:rFonts w:asciiTheme="majorHAnsi" w:eastAsia="Times New Roman" w:hAnsiTheme="majorHAnsi" w:cs="Times New Roman"/>
-          <w:kern w:val="0"/>
-          <w:sz w:val="24"/>
-          <w:szCs w:val="24"/>
-          <w:lang w:eastAsia="en-IN"/>
-          <w14:ligatures w14:val="none"/>
-        </w:rPr>
-        <w:t>(</w:t>
-      </w:r>
-      <w:proofErr w:type="gramEnd"/>
-      <w:r>
-        <w:rPr>
-          <w:rFonts w:asciiTheme="majorHAnsi" w:eastAsia="Times New Roman" w:hAnsiTheme="majorHAnsi" w:cs="Times New Roman"/>
-          <w:kern w:val="0"/>
-          <w:sz w:val="24"/>
-          <w:szCs w:val="24"/>
-          <w:lang w:eastAsia="en-IN"/>
-          <w14:ligatures w14:val="none"/>
-        </w:rPr>
-        <w:t>) – It will override the move method for the Pacman.</w:t>
+      <w:r>
+        <w:rPr>
+          <w:rFonts w:asciiTheme="majorHAnsi" w:eastAsia="Times New Roman" w:hAnsiTheme="majorHAnsi" w:cs="Times New Roman"/>
+          <w:kern w:val="0"/>
+          <w:sz w:val="24"/>
+          <w:szCs w:val="24"/>
+          <w:lang w:eastAsia="en-IN"/>
+          <w14:ligatures w14:val="none"/>
+        </w:rPr>
+        <w:t>PacmanMove() – It will override the move method for the Pacman.</w:t>
       </w:r>
     </w:p>
     <w:p>
@@ -3522,42 +3190,16 @@
           <w14:ligatures w14:val="none"/>
         </w:rPr>
       </w:pPr>
-      <w:proofErr w:type="spellStart"/>
-      <w:proofErr w:type="gramStart"/>
-      <w:r>
-        <w:rPr>
-          <w:rFonts w:asciiTheme="majorHAnsi" w:eastAsia="Times New Roman" w:hAnsiTheme="majorHAnsi" w:cs="Times New Roman"/>
-          <w:kern w:val="0"/>
-          <w:sz w:val="24"/>
-          <w:szCs w:val="24"/>
-          <w:lang w:eastAsia="en-IN"/>
-          <w14:ligatures w14:val="none"/>
-        </w:rPr>
-        <w:t>MouthAnimate</w:t>
-      </w:r>
-      <w:proofErr w:type="spellEnd"/>
-      <w:r>
-        <w:rPr>
-          <w:rFonts w:asciiTheme="majorHAnsi" w:eastAsia="Times New Roman" w:hAnsiTheme="majorHAnsi" w:cs="Times New Roman"/>
-          <w:kern w:val="0"/>
-          <w:sz w:val="24"/>
-          <w:szCs w:val="24"/>
-          <w:lang w:eastAsia="en-IN"/>
-          <w14:ligatures w14:val="none"/>
-        </w:rPr>
-        <w:t>(</w:t>
-      </w:r>
-      <w:proofErr w:type="gramEnd"/>
-      <w:r>
-        <w:rPr>
-          <w:rFonts w:asciiTheme="majorHAnsi" w:eastAsia="Times New Roman" w:hAnsiTheme="majorHAnsi" w:cs="Times New Roman"/>
-          <w:kern w:val="0"/>
-          <w:sz w:val="24"/>
-          <w:szCs w:val="24"/>
-          <w:lang w:eastAsia="en-IN"/>
-          <w14:ligatures w14:val="none"/>
-        </w:rPr>
-        <w:t>) – It will set the Pacman’s mouth for animation.</w:t>
+      <w:r>
+        <w:rPr>
+          <w:rFonts w:asciiTheme="majorHAnsi" w:eastAsia="Times New Roman" w:hAnsiTheme="majorHAnsi" w:cs="Times New Roman"/>
+          <w:kern w:val="0"/>
+          <w:sz w:val="24"/>
+          <w:szCs w:val="24"/>
+          <w:lang w:eastAsia="en-IN"/>
+          <w14:ligatures w14:val="none"/>
+        </w:rPr>
+        <w:t>MouthAnimate() – It will set the Pacman’s mouth for animation.</w:t>
       </w:r>
     </w:p>
     <w:p>
@@ -3572,42 +3214,16 @@
           <w14:ligatures w14:val="none"/>
         </w:rPr>
       </w:pPr>
-      <w:proofErr w:type="spellStart"/>
-      <w:proofErr w:type="gramStart"/>
-      <w:r>
-        <w:rPr>
-          <w:rFonts w:asciiTheme="majorHAnsi" w:eastAsia="Times New Roman" w:hAnsiTheme="majorHAnsi" w:cs="Times New Roman"/>
-          <w:kern w:val="0"/>
-          <w:sz w:val="24"/>
-          <w:szCs w:val="24"/>
-          <w:lang w:eastAsia="en-IN"/>
-          <w14:ligatures w14:val="none"/>
-        </w:rPr>
-        <w:t>GhoulMove</w:t>
-      </w:r>
-      <w:proofErr w:type="spellEnd"/>
-      <w:r>
-        <w:rPr>
-          <w:rFonts w:asciiTheme="majorHAnsi" w:eastAsia="Times New Roman" w:hAnsiTheme="majorHAnsi" w:cs="Times New Roman"/>
-          <w:kern w:val="0"/>
-          <w:sz w:val="24"/>
-          <w:szCs w:val="24"/>
-          <w:lang w:eastAsia="en-IN"/>
-          <w14:ligatures w14:val="none"/>
-        </w:rPr>
-        <w:t>(</w:t>
-      </w:r>
-      <w:proofErr w:type="gramEnd"/>
-      <w:r>
-        <w:rPr>
-          <w:rFonts w:asciiTheme="majorHAnsi" w:eastAsia="Times New Roman" w:hAnsiTheme="majorHAnsi" w:cs="Times New Roman"/>
-          <w:kern w:val="0"/>
-          <w:sz w:val="24"/>
-          <w:szCs w:val="24"/>
-          <w:lang w:eastAsia="en-IN"/>
-          <w14:ligatures w14:val="none"/>
-        </w:rPr>
-        <w:t>) – It will override the move method for the Ghoul.</w:t>
+      <w:r>
+        <w:rPr>
+          <w:rFonts w:asciiTheme="majorHAnsi" w:eastAsia="Times New Roman" w:hAnsiTheme="majorHAnsi" w:cs="Times New Roman"/>
+          <w:kern w:val="0"/>
+          <w:sz w:val="24"/>
+          <w:szCs w:val="24"/>
+          <w:lang w:eastAsia="en-IN"/>
+          <w14:ligatures w14:val="none"/>
+        </w:rPr>
+        <w:t>GhoulMove() – It will override the move method for the Ghoul.</w:t>
       </w:r>
     </w:p>
     <w:p>
@@ -3622,42 +3238,16 @@
           <w14:ligatures w14:val="none"/>
         </w:rPr>
       </w:pPr>
-      <w:proofErr w:type="spellStart"/>
-      <w:proofErr w:type="gramStart"/>
-      <w:r>
-        <w:rPr>
-          <w:rFonts w:asciiTheme="majorHAnsi" w:eastAsia="Times New Roman" w:hAnsiTheme="majorHAnsi" w:cs="Times New Roman"/>
-          <w:kern w:val="0"/>
-          <w:sz w:val="24"/>
-          <w:szCs w:val="24"/>
-          <w:lang w:eastAsia="en-IN"/>
-          <w14:ligatures w14:val="none"/>
-        </w:rPr>
-        <w:t>InitializeMaze</w:t>
-      </w:r>
-      <w:proofErr w:type="spellEnd"/>
-      <w:r>
-        <w:rPr>
-          <w:rFonts w:asciiTheme="majorHAnsi" w:eastAsia="Times New Roman" w:hAnsiTheme="majorHAnsi" w:cs="Times New Roman"/>
-          <w:kern w:val="0"/>
-          <w:sz w:val="24"/>
-          <w:szCs w:val="24"/>
-          <w:lang w:eastAsia="en-IN"/>
-          <w14:ligatures w14:val="none"/>
-        </w:rPr>
-        <w:t>(</w:t>
-      </w:r>
-      <w:proofErr w:type="gramEnd"/>
-      <w:r>
-        <w:rPr>
-          <w:rFonts w:asciiTheme="majorHAnsi" w:eastAsia="Times New Roman" w:hAnsiTheme="majorHAnsi" w:cs="Times New Roman"/>
-          <w:kern w:val="0"/>
-          <w:sz w:val="24"/>
-          <w:szCs w:val="24"/>
-          <w:lang w:eastAsia="en-IN"/>
-          <w14:ligatures w14:val="none"/>
-        </w:rPr>
-        <w:t>) – It will set up the maze with walls and kibbles.</w:t>
+      <w:r>
+        <w:rPr>
+          <w:rFonts w:asciiTheme="majorHAnsi" w:eastAsia="Times New Roman" w:hAnsiTheme="majorHAnsi" w:cs="Times New Roman"/>
+          <w:kern w:val="0"/>
+          <w:sz w:val="24"/>
+          <w:szCs w:val="24"/>
+          <w:lang w:eastAsia="en-IN"/>
+          <w14:ligatures w14:val="none"/>
+        </w:rPr>
+        <w:t>InitializeMaze() – It will set up the maze with walls and kibbles.</w:t>
       </w:r>
     </w:p>
     <w:p>
@@ -3672,42 +3262,16 @@
           <w14:ligatures w14:val="none"/>
         </w:rPr>
       </w:pPr>
-      <w:proofErr w:type="spellStart"/>
-      <w:proofErr w:type="gramStart"/>
-      <w:r>
-        <w:rPr>
-          <w:rFonts w:asciiTheme="majorHAnsi" w:eastAsia="Times New Roman" w:hAnsiTheme="majorHAnsi" w:cs="Times New Roman"/>
-          <w:kern w:val="0"/>
-          <w:sz w:val="24"/>
-          <w:szCs w:val="24"/>
-          <w:lang w:eastAsia="en-IN"/>
-          <w14:ligatures w14:val="none"/>
-        </w:rPr>
-        <w:t>DrawMaze</w:t>
-      </w:r>
-      <w:proofErr w:type="spellEnd"/>
-      <w:r>
-        <w:rPr>
-          <w:rFonts w:asciiTheme="majorHAnsi" w:eastAsia="Times New Roman" w:hAnsiTheme="majorHAnsi" w:cs="Times New Roman"/>
-          <w:kern w:val="0"/>
-          <w:sz w:val="24"/>
-          <w:szCs w:val="24"/>
-          <w:lang w:eastAsia="en-IN"/>
-          <w14:ligatures w14:val="none"/>
-        </w:rPr>
-        <w:t>(</w:t>
-      </w:r>
-      <w:proofErr w:type="gramEnd"/>
-      <w:r>
-        <w:rPr>
-          <w:rFonts w:asciiTheme="majorHAnsi" w:eastAsia="Times New Roman" w:hAnsiTheme="majorHAnsi" w:cs="Times New Roman"/>
-          <w:kern w:val="0"/>
-          <w:sz w:val="24"/>
-          <w:szCs w:val="24"/>
-          <w:lang w:eastAsia="en-IN"/>
-          <w14:ligatures w14:val="none"/>
-        </w:rPr>
-        <w:t>) – It will draw the maze on the form.</w:t>
+      <w:r>
+        <w:rPr>
+          <w:rFonts w:asciiTheme="majorHAnsi" w:eastAsia="Times New Roman" w:hAnsiTheme="majorHAnsi" w:cs="Times New Roman"/>
+          <w:kern w:val="0"/>
+          <w:sz w:val="24"/>
+          <w:szCs w:val="24"/>
+          <w:lang w:eastAsia="en-IN"/>
+          <w14:ligatures w14:val="none"/>
+        </w:rPr>
+        <w:t>DrawMaze() – It will draw the maze on the form.</w:t>
       </w:r>
     </w:p>
     <w:p>
@@ -3722,42 +3286,16 @@
           <w14:ligatures w14:val="none"/>
         </w:rPr>
       </w:pPr>
-      <w:proofErr w:type="spellStart"/>
-      <w:proofErr w:type="gramStart"/>
-      <w:r>
-        <w:rPr>
-          <w:rFonts w:asciiTheme="majorHAnsi" w:eastAsia="Times New Roman" w:hAnsiTheme="majorHAnsi" w:cs="Times New Roman"/>
-          <w:kern w:val="0"/>
-          <w:sz w:val="24"/>
-          <w:szCs w:val="24"/>
-          <w:lang w:eastAsia="en-IN"/>
-          <w14:ligatures w14:val="none"/>
-        </w:rPr>
-        <w:t>CheckWall</w:t>
-      </w:r>
-      <w:proofErr w:type="spellEnd"/>
-      <w:r>
-        <w:rPr>
-          <w:rFonts w:asciiTheme="majorHAnsi" w:eastAsia="Times New Roman" w:hAnsiTheme="majorHAnsi" w:cs="Times New Roman"/>
-          <w:kern w:val="0"/>
-          <w:sz w:val="24"/>
-          <w:szCs w:val="24"/>
-          <w:lang w:eastAsia="en-IN"/>
-          <w14:ligatures w14:val="none"/>
-        </w:rPr>
-        <w:t>(</w:t>
-      </w:r>
-      <w:proofErr w:type="gramEnd"/>
-      <w:r>
-        <w:rPr>
-          <w:rFonts w:asciiTheme="majorHAnsi" w:eastAsia="Times New Roman" w:hAnsiTheme="majorHAnsi" w:cs="Times New Roman"/>
-          <w:kern w:val="0"/>
-          <w:sz w:val="24"/>
-          <w:szCs w:val="24"/>
-          <w:lang w:eastAsia="en-IN"/>
-          <w14:ligatures w14:val="none"/>
-        </w:rPr>
-        <w:t>) – It will check if the cell is a wall.</w:t>
+      <w:r>
+        <w:rPr>
+          <w:rFonts w:asciiTheme="majorHAnsi" w:eastAsia="Times New Roman" w:hAnsiTheme="majorHAnsi" w:cs="Times New Roman"/>
+          <w:kern w:val="0"/>
+          <w:sz w:val="24"/>
+          <w:szCs w:val="24"/>
+          <w:lang w:eastAsia="en-IN"/>
+          <w14:ligatures w14:val="none"/>
+        </w:rPr>
+        <w:t>CheckWall() – It will check if the cell is a wall.</w:t>
       </w:r>
     </w:p>
     <w:p>
@@ -3772,42 +3310,16 @@
           <w14:ligatures w14:val="none"/>
         </w:rPr>
       </w:pPr>
-      <w:proofErr w:type="spellStart"/>
-      <w:proofErr w:type="gramStart"/>
-      <w:r>
-        <w:rPr>
-          <w:rFonts w:asciiTheme="majorHAnsi" w:eastAsia="Times New Roman" w:hAnsiTheme="majorHAnsi" w:cs="Times New Roman"/>
-          <w:kern w:val="0"/>
-          <w:sz w:val="24"/>
-          <w:szCs w:val="24"/>
-          <w:lang w:eastAsia="en-IN"/>
-          <w14:ligatures w14:val="none"/>
-        </w:rPr>
-        <w:t>CheckKibble</w:t>
-      </w:r>
-      <w:proofErr w:type="spellEnd"/>
-      <w:r>
-        <w:rPr>
-          <w:rFonts w:asciiTheme="majorHAnsi" w:eastAsia="Times New Roman" w:hAnsiTheme="majorHAnsi" w:cs="Times New Roman"/>
-          <w:kern w:val="0"/>
-          <w:sz w:val="24"/>
-          <w:szCs w:val="24"/>
-          <w:lang w:eastAsia="en-IN"/>
-          <w14:ligatures w14:val="none"/>
-        </w:rPr>
-        <w:t>(</w:t>
-      </w:r>
-      <w:proofErr w:type="gramEnd"/>
-      <w:r>
-        <w:rPr>
-          <w:rFonts w:asciiTheme="majorHAnsi" w:eastAsia="Times New Roman" w:hAnsiTheme="majorHAnsi" w:cs="Times New Roman"/>
-          <w:kern w:val="0"/>
-          <w:sz w:val="24"/>
-          <w:szCs w:val="24"/>
-          <w:lang w:eastAsia="en-IN"/>
-          <w14:ligatures w14:val="none"/>
-        </w:rPr>
-        <w:t>) – It will check if the cell is a kibble.</w:t>
+      <w:r>
+        <w:rPr>
+          <w:rFonts w:asciiTheme="majorHAnsi" w:eastAsia="Times New Roman" w:hAnsiTheme="majorHAnsi" w:cs="Times New Roman"/>
+          <w:kern w:val="0"/>
+          <w:sz w:val="24"/>
+          <w:szCs w:val="24"/>
+          <w:lang w:eastAsia="en-IN"/>
+          <w14:ligatures w14:val="none"/>
+        </w:rPr>
+        <w:t>CheckKibble() – It will check if the cell is a kibble.</w:t>
       </w:r>
     </w:p>
     <w:p>
@@ -3822,42 +3334,16 @@
           <w14:ligatures w14:val="none"/>
         </w:rPr>
       </w:pPr>
-      <w:proofErr w:type="spellStart"/>
-      <w:proofErr w:type="gramStart"/>
-      <w:r>
-        <w:rPr>
-          <w:rFonts w:asciiTheme="majorHAnsi" w:eastAsia="Times New Roman" w:hAnsiTheme="majorHAnsi" w:cs="Times New Roman"/>
-          <w:kern w:val="0"/>
-          <w:sz w:val="24"/>
-          <w:szCs w:val="24"/>
-          <w:lang w:eastAsia="en-IN"/>
-          <w14:ligatures w14:val="none"/>
-        </w:rPr>
-        <w:t>ConsumeKibble</w:t>
-      </w:r>
-      <w:proofErr w:type="spellEnd"/>
-      <w:r>
-        <w:rPr>
-          <w:rFonts w:asciiTheme="majorHAnsi" w:eastAsia="Times New Roman" w:hAnsiTheme="majorHAnsi" w:cs="Times New Roman"/>
-          <w:kern w:val="0"/>
-          <w:sz w:val="24"/>
-          <w:szCs w:val="24"/>
-          <w:lang w:eastAsia="en-IN"/>
-          <w14:ligatures w14:val="none"/>
-        </w:rPr>
-        <w:t>(</w:t>
-      </w:r>
-      <w:proofErr w:type="gramEnd"/>
-      <w:r>
-        <w:rPr>
-          <w:rFonts w:asciiTheme="majorHAnsi" w:eastAsia="Times New Roman" w:hAnsiTheme="majorHAnsi" w:cs="Times New Roman"/>
-          <w:kern w:val="0"/>
-          <w:sz w:val="24"/>
-          <w:szCs w:val="24"/>
-          <w:lang w:eastAsia="en-IN"/>
-          <w14:ligatures w14:val="none"/>
-        </w:rPr>
-        <w:t>) – It will mark a kibble when it’s consumed by Pacman.</w:t>
+      <w:r>
+        <w:rPr>
+          <w:rFonts w:asciiTheme="majorHAnsi" w:eastAsia="Times New Roman" w:hAnsiTheme="majorHAnsi" w:cs="Times New Roman"/>
+          <w:kern w:val="0"/>
+          <w:sz w:val="24"/>
+          <w:szCs w:val="24"/>
+          <w:lang w:eastAsia="en-IN"/>
+          <w14:ligatures w14:val="none"/>
+        </w:rPr>
+        <w:t>ConsumeKibble() – It will mark a kibble when it’s consumed by Pacman.</w:t>
       </w:r>
     </w:p>
     <w:p>
@@ -3872,53 +3358,16 @@
           <w14:ligatures w14:val="none"/>
         </w:rPr>
       </w:pPr>
-      <w:proofErr w:type="spellStart"/>
-      <w:r>
-        <w:rPr>
-          <w:rFonts w:asciiTheme="majorHAnsi" w:eastAsia="Times New Roman" w:hAnsiTheme="majorHAnsi" w:cs="Times New Roman"/>
-          <w:kern w:val="0"/>
-          <w:sz w:val="24"/>
-          <w:szCs w:val="24"/>
-          <w:lang w:eastAsia="en-IN"/>
-          <w14:ligatures w14:val="none"/>
-        </w:rPr>
-        <w:t>GameTimer_</w:t>
-      </w:r>
-      <w:proofErr w:type="gramStart"/>
-      <w:r>
-        <w:rPr>
-          <w:rFonts w:asciiTheme="majorHAnsi" w:eastAsia="Times New Roman" w:hAnsiTheme="majorHAnsi" w:cs="Times New Roman"/>
-          <w:kern w:val="0"/>
-          <w:sz w:val="24"/>
-          <w:szCs w:val="24"/>
-          <w:lang w:eastAsia="en-IN"/>
-          <w14:ligatures w14:val="none"/>
-        </w:rPr>
-        <w:t>Tick</w:t>
-      </w:r>
-      <w:proofErr w:type="spellEnd"/>
-      <w:r>
-        <w:rPr>
-          <w:rFonts w:asciiTheme="majorHAnsi" w:eastAsia="Times New Roman" w:hAnsiTheme="majorHAnsi" w:cs="Times New Roman"/>
-          <w:kern w:val="0"/>
-          <w:sz w:val="24"/>
-          <w:szCs w:val="24"/>
-          <w:lang w:eastAsia="en-IN"/>
-          <w14:ligatures w14:val="none"/>
-        </w:rPr>
-        <w:t>(</w:t>
-      </w:r>
-      <w:proofErr w:type="gramEnd"/>
-      <w:r>
-        <w:rPr>
-          <w:rFonts w:asciiTheme="majorHAnsi" w:eastAsia="Times New Roman" w:hAnsiTheme="majorHAnsi" w:cs="Times New Roman"/>
-          <w:kern w:val="0"/>
-          <w:sz w:val="24"/>
-          <w:szCs w:val="24"/>
-          <w:lang w:eastAsia="en-IN"/>
-          <w14:ligatures w14:val="none"/>
-        </w:rPr>
-        <w:t>) – It will handle the timer tick event.</w:t>
+      <w:r>
+        <w:rPr>
+          <w:rFonts w:asciiTheme="majorHAnsi" w:eastAsia="Times New Roman" w:hAnsiTheme="majorHAnsi" w:cs="Times New Roman"/>
+          <w:kern w:val="0"/>
+          <w:sz w:val="24"/>
+          <w:szCs w:val="24"/>
+          <w:lang w:eastAsia="en-IN"/>
+          <w14:ligatures w14:val="none"/>
+        </w:rPr>
+        <w:t>GameTimer_Tick() – It will handle the timer tick event.</w:t>
       </w:r>
     </w:p>
     <w:p>
@@ -3933,42 +3382,16 @@
           <w14:ligatures w14:val="none"/>
         </w:rPr>
       </w:pPr>
-      <w:proofErr w:type="spellStart"/>
-      <w:proofErr w:type="gramStart"/>
-      <w:r>
-        <w:rPr>
-          <w:rFonts w:asciiTheme="majorHAnsi" w:eastAsia="Times New Roman" w:hAnsiTheme="majorHAnsi" w:cs="Times New Roman"/>
-          <w:kern w:val="0"/>
-          <w:sz w:val="24"/>
-          <w:szCs w:val="24"/>
-          <w:lang w:eastAsia="en-IN"/>
-          <w14:ligatures w14:val="none"/>
-        </w:rPr>
-        <w:t>CollisionWithGhoul</w:t>
-      </w:r>
-      <w:proofErr w:type="spellEnd"/>
-      <w:r>
-        <w:rPr>
-          <w:rFonts w:asciiTheme="majorHAnsi" w:eastAsia="Times New Roman" w:hAnsiTheme="majorHAnsi" w:cs="Times New Roman"/>
-          <w:kern w:val="0"/>
-          <w:sz w:val="24"/>
-          <w:szCs w:val="24"/>
-          <w:lang w:eastAsia="en-IN"/>
-          <w14:ligatures w14:val="none"/>
-        </w:rPr>
-        <w:t>(</w:t>
-      </w:r>
-      <w:proofErr w:type="gramEnd"/>
-      <w:r>
-        <w:rPr>
-          <w:rFonts w:asciiTheme="majorHAnsi" w:eastAsia="Times New Roman" w:hAnsiTheme="majorHAnsi" w:cs="Times New Roman"/>
-          <w:kern w:val="0"/>
-          <w:sz w:val="24"/>
-          <w:szCs w:val="24"/>
-          <w:lang w:eastAsia="en-IN"/>
-          <w14:ligatures w14:val="none"/>
-        </w:rPr>
-        <w:t>) – It will check the collision between Pacman and Ghoul.</w:t>
+      <w:r>
+        <w:rPr>
+          <w:rFonts w:asciiTheme="majorHAnsi" w:eastAsia="Times New Roman" w:hAnsiTheme="majorHAnsi" w:cs="Times New Roman"/>
+          <w:kern w:val="0"/>
+          <w:sz w:val="24"/>
+          <w:szCs w:val="24"/>
+          <w:lang w:eastAsia="en-IN"/>
+          <w14:ligatures w14:val="none"/>
+        </w:rPr>
+        <w:t>CollisionWithGhoul() – It will check the collision between Pacman and Ghoul.</w:t>
       </w:r>
     </w:p>
     <w:p>
@@ -3983,42 +3406,16 @@
           <w14:ligatures w14:val="none"/>
         </w:rPr>
       </w:pPr>
-      <w:proofErr w:type="spellStart"/>
-      <w:proofErr w:type="gramStart"/>
-      <w:r>
-        <w:rPr>
-          <w:rFonts w:asciiTheme="majorHAnsi" w:eastAsia="Times New Roman" w:hAnsiTheme="majorHAnsi" w:cs="Times New Roman"/>
-          <w:kern w:val="0"/>
-          <w:sz w:val="24"/>
-          <w:szCs w:val="24"/>
-          <w:lang w:eastAsia="en-IN"/>
-          <w14:ligatures w14:val="none"/>
-        </w:rPr>
-        <w:t>CollisionWithKibble</w:t>
-      </w:r>
-      <w:proofErr w:type="spellEnd"/>
-      <w:r>
-        <w:rPr>
-          <w:rFonts w:asciiTheme="majorHAnsi" w:eastAsia="Times New Roman" w:hAnsiTheme="majorHAnsi" w:cs="Times New Roman"/>
-          <w:kern w:val="0"/>
-          <w:sz w:val="24"/>
-          <w:szCs w:val="24"/>
-          <w:lang w:eastAsia="en-IN"/>
-          <w14:ligatures w14:val="none"/>
-        </w:rPr>
-        <w:t>(</w:t>
-      </w:r>
-      <w:proofErr w:type="gramEnd"/>
-      <w:r>
-        <w:rPr>
-          <w:rFonts w:asciiTheme="majorHAnsi" w:eastAsia="Times New Roman" w:hAnsiTheme="majorHAnsi" w:cs="Times New Roman"/>
-          <w:kern w:val="0"/>
-          <w:sz w:val="24"/>
-          <w:szCs w:val="24"/>
-          <w:lang w:eastAsia="en-IN"/>
-          <w14:ligatures w14:val="none"/>
-        </w:rPr>
-        <w:t>) – It will check the collision between Pacman and Kibble.</w:t>
+      <w:r>
+        <w:rPr>
+          <w:rFonts w:asciiTheme="majorHAnsi" w:eastAsia="Times New Roman" w:hAnsiTheme="majorHAnsi" w:cs="Times New Roman"/>
+          <w:kern w:val="0"/>
+          <w:sz w:val="24"/>
+          <w:szCs w:val="24"/>
+          <w:lang w:eastAsia="en-IN"/>
+          <w14:ligatures w14:val="none"/>
+        </w:rPr>
+        <w:t>CollisionWithKibble() – It will check the collision between Pacman and Kibble.</w:t>
       </w:r>
     </w:p>
     <w:p>
@@ -4033,42 +3430,16 @@
           <w14:ligatures w14:val="none"/>
         </w:rPr>
       </w:pPr>
-      <w:proofErr w:type="spellStart"/>
-      <w:proofErr w:type="gramStart"/>
-      <w:r>
-        <w:rPr>
-          <w:rFonts w:asciiTheme="majorHAnsi" w:eastAsia="Times New Roman" w:hAnsiTheme="majorHAnsi" w:cs="Times New Roman"/>
-          <w:kern w:val="0"/>
-          <w:sz w:val="24"/>
-          <w:szCs w:val="24"/>
-          <w:lang w:eastAsia="en-IN"/>
-          <w14:ligatures w14:val="none"/>
-        </w:rPr>
-        <w:t>AllKibblesConsumed</w:t>
-      </w:r>
-      <w:proofErr w:type="spellEnd"/>
-      <w:r>
-        <w:rPr>
-          <w:rFonts w:asciiTheme="majorHAnsi" w:eastAsia="Times New Roman" w:hAnsiTheme="majorHAnsi" w:cs="Times New Roman"/>
-          <w:kern w:val="0"/>
-          <w:sz w:val="24"/>
-          <w:szCs w:val="24"/>
-          <w:lang w:eastAsia="en-IN"/>
-          <w14:ligatures w14:val="none"/>
-        </w:rPr>
-        <w:t>(</w:t>
-      </w:r>
-      <w:proofErr w:type="gramEnd"/>
-      <w:r>
-        <w:rPr>
-          <w:rFonts w:asciiTheme="majorHAnsi" w:eastAsia="Times New Roman" w:hAnsiTheme="majorHAnsi" w:cs="Times New Roman"/>
-          <w:kern w:val="0"/>
-          <w:sz w:val="24"/>
-          <w:szCs w:val="24"/>
-          <w:lang w:eastAsia="en-IN"/>
-          <w14:ligatures w14:val="none"/>
-        </w:rPr>
-        <w:t>) – It will check if all the kibbles are consumed in the maze.</w:t>
+      <w:r>
+        <w:rPr>
+          <w:rFonts w:asciiTheme="majorHAnsi" w:eastAsia="Times New Roman" w:hAnsiTheme="majorHAnsi" w:cs="Times New Roman"/>
+          <w:kern w:val="0"/>
+          <w:sz w:val="24"/>
+          <w:szCs w:val="24"/>
+          <w:lang w:eastAsia="en-IN"/>
+          <w14:ligatures w14:val="none"/>
+        </w:rPr>
+        <w:t>AllKibblesConsumed() – It will check if all the kibbles are consumed in the maze.</w:t>
       </w:r>
     </w:p>
     <w:p>
@@ -4083,42 +3454,16 @@
           <w14:ligatures w14:val="none"/>
         </w:rPr>
       </w:pPr>
-      <w:proofErr w:type="spellStart"/>
-      <w:proofErr w:type="gramStart"/>
-      <w:r>
-        <w:rPr>
-          <w:rFonts w:asciiTheme="majorHAnsi" w:eastAsia="Times New Roman" w:hAnsiTheme="majorHAnsi" w:cs="Times New Roman"/>
-          <w:kern w:val="0"/>
-          <w:sz w:val="24"/>
-          <w:szCs w:val="24"/>
-          <w:lang w:eastAsia="en-IN"/>
-          <w14:ligatures w14:val="none"/>
-        </w:rPr>
-        <w:t>GameOver</w:t>
-      </w:r>
-      <w:proofErr w:type="spellEnd"/>
-      <w:r>
-        <w:rPr>
-          <w:rFonts w:asciiTheme="majorHAnsi" w:eastAsia="Times New Roman" w:hAnsiTheme="majorHAnsi" w:cs="Times New Roman"/>
-          <w:kern w:val="0"/>
-          <w:sz w:val="24"/>
-          <w:szCs w:val="24"/>
-          <w:lang w:eastAsia="en-IN"/>
-          <w14:ligatures w14:val="none"/>
-        </w:rPr>
-        <w:t>(</w:t>
-      </w:r>
-      <w:proofErr w:type="gramEnd"/>
-      <w:r>
-        <w:rPr>
-          <w:rFonts w:asciiTheme="majorHAnsi" w:eastAsia="Times New Roman" w:hAnsiTheme="majorHAnsi" w:cs="Times New Roman"/>
-          <w:kern w:val="0"/>
-          <w:sz w:val="24"/>
-          <w:szCs w:val="24"/>
-          <w:lang w:eastAsia="en-IN"/>
-          <w14:ligatures w14:val="none"/>
-        </w:rPr>
-        <w:t>) – It will handle the game over scenario.</w:t>
+      <w:r>
+        <w:rPr>
+          <w:rFonts w:asciiTheme="majorHAnsi" w:eastAsia="Times New Roman" w:hAnsiTheme="majorHAnsi" w:cs="Times New Roman"/>
+          <w:kern w:val="0"/>
+          <w:sz w:val="24"/>
+          <w:szCs w:val="24"/>
+          <w:lang w:eastAsia="en-IN"/>
+          <w14:ligatures w14:val="none"/>
+        </w:rPr>
+        <w:t>GameOver() – It will handle the game over scenario.</w:t>
       </w:r>
     </w:p>
     <w:p>
@@ -4133,42 +3478,16 @@
           <w14:ligatures w14:val="none"/>
         </w:rPr>
       </w:pPr>
-      <w:proofErr w:type="spellStart"/>
-      <w:proofErr w:type="gramStart"/>
-      <w:r>
-        <w:rPr>
-          <w:rFonts w:asciiTheme="majorHAnsi" w:eastAsia="Times New Roman" w:hAnsiTheme="majorHAnsi" w:cs="Times New Roman"/>
-          <w:kern w:val="0"/>
-          <w:sz w:val="24"/>
-          <w:szCs w:val="24"/>
-          <w:lang w:eastAsia="en-IN"/>
-          <w14:ligatures w14:val="none"/>
-        </w:rPr>
-        <w:t>GameWon</w:t>
-      </w:r>
-      <w:proofErr w:type="spellEnd"/>
-      <w:r>
-        <w:rPr>
-          <w:rFonts w:asciiTheme="majorHAnsi" w:eastAsia="Times New Roman" w:hAnsiTheme="majorHAnsi" w:cs="Times New Roman"/>
-          <w:kern w:val="0"/>
-          <w:sz w:val="24"/>
-          <w:szCs w:val="24"/>
-          <w:lang w:eastAsia="en-IN"/>
-          <w14:ligatures w14:val="none"/>
-        </w:rPr>
-        <w:t>(</w:t>
-      </w:r>
-      <w:proofErr w:type="gramEnd"/>
-      <w:r>
-        <w:rPr>
-          <w:rFonts w:asciiTheme="majorHAnsi" w:eastAsia="Times New Roman" w:hAnsiTheme="majorHAnsi" w:cs="Times New Roman"/>
-          <w:kern w:val="0"/>
-          <w:sz w:val="24"/>
-          <w:szCs w:val="24"/>
-          <w:lang w:eastAsia="en-IN"/>
-          <w14:ligatures w14:val="none"/>
-        </w:rPr>
-        <w:t>) – It will handle the game won scenario.</w:t>
+      <w:r>
+        <w:rPr>
+          <w:rFonts w:asciiTheme="majorHAnsi" w:eastAsia="Times New Roman" w:hAnsiTheme="majorHAnsi" w:cs="Times New Roman"/>
+          <w:kern w:val="0"/>
+          <w:sz w:val="24"/>
+          <w:szCs w:val="24"/>
+          <w:lang w:eastAsia="en-IN"/>
+          <w14:ligatures w14:val="none"/>
+        </w:rPr>
+        <w:t>GameWon() – It will handle the game won scenario.</w:t>
       </w:r>
     </w:p>
     <w:p>
@@ -4183,42 +3502,16 @@
           <w14:ligatures w14:val="none"/>
         </w:rPr>
       </w:pPr>
-      <w:proofErr w:type="spellStart"/>
-      <w:proofErr w:type="gramStart"/>
-      <w:r>
-        <w:rPr>
-          <w:rFonts w:asciiTheme="majorHAnsi" w:eastAsia="Times New Roman" w:hAnsiTheme="majorHAnsi" w:cs="Times New Roman"/>
-          <w:kern w:val="0"/>
-          <w:sz w:val="24"/>
-          <w:szCs w:val="24"/>
-          <w:lang w:eastAsia="en-IN"/>
-          <w14:ligatures w14:val="none"/>
-        </w:rPr>
-        <w:t>OnPaint</w:t>
-      </w:r>
-      <w:proofErr w:type="spellEnd"/>
-      <w:r>
-        <w:rPr>
-          <w:rFonts w:asciiTheme="majorHAnsi" w:eastAsia="Times New Roman" w:hAnsiTheme="majorHAnsi" w:cs="Times New Roman"/>
-          <w:kern w:val="0"/>
-          <w:sz w:val="24"/>
-          <w:szCs w:val="24"/>
-          <w:lang w:eastAsia="en-IN"/>
-          <w14:ligatures w14:val="none"/>
-        </w:rPr>
-        <w:t>(</w:t>
-      </w:r>
-      <w:proofErr w:type="gramEnd"/>
-      <w:r>
-        <w:rPr>
-          <w:rFonts w:asciiTheme="majorHAnsi" w:eastAsia="Times New Roman" w:hAnsiTheme="majorHAnsi" w:cs="Times New Roman"/>
-          <w:kern w:val="0"/>
-          <w:sz w:val="24"/>
-          <w:szCs w:val="24"/>
-          <w:lang w:eastAsia="en-IN"/>
-          <w14:ligatures w14:val="none"/>
-        </w:rPr>
-        <w:t>) – It will draw the game components on the form.</w:t>
+      <w:r>
+        <w:rPr>
+          <w:rFonts w:asciiTheme="majorHAnsi" w:eastAsia="Times New Roman" w:hAnsiTheme="majorHAnsi" w:cs="Times New Roman"/>
+          <w:kern w:val="0"/>
+          <w:sz w:val="24"/>
+          <w:szCs w:val="24"/>
+          <w:lang w:eastAsia="en-IN"/>
+          <w14:ligatures w14:val="none"/>
+        </w:rPr>
+        <w:t>OnPaint() – It will draw the game components on the form.</w:t>
       </w:r>
     </w:p>
     <w:p>
@@ -4242,32 +3535,7 @@
           <w:lang w:eastAsia="en-IN"/>
           <w14:ligatures w14:val="none"/>
         </w:rPr>
-        <w:lastRenderedPageBreak/>
-        <w:t>Form1_</w:t>
-      </w:r>
-      <w:proofErr w:type="gramStart"/>
-      <w:r>
-        <w:rPr>
-          <w:rFonts w:asciiTheme="majorHAnsi" w:eastAsia="Times New Roman" w:hAnsiTheme="majorHAnsi" w:cs="Times New Roman"/>
-          <w:kern w:val="0"/>
-          <w:sz w:val="24"/>
-          <w:szCs w:val="24"/>
-          <w:lang w:eastAsia="en-IN"/>
-          <w14:ligatures w14:val="none"/>
-        </w:rPr>
-        <w:t>KeyDown(</w:t>
-      </w:r>
-      <w:proofErr w:type="gramEnd"/>
-      <w:r>
-        <w:rPr>
-          <w:rFonts w:asciiTheme="majorHAnsi" w:eastAsia="Times New Roman" w:hAnsiTheme="majorHAnsi" w:cs="Times New Roman"/>
-          <w:kern w:val="0"/>
-          <w:sz w:val="24"/>
-          <w:szCs w:val="24"/>
-          <w:lang w:eastAsia="en-IN"/>
-          <w14:ligatures w14:val="none"/>
-        </w:rPr>
-        <w:t>) – It will move the Pacman using the arrow keys</w:t>
+        <w:t>Form1_KeyDown() – It will move the Pacman using the arrow keys</w:t>
       </w:r>
     </w:p>
     <w:p>
@@ -4360,7 +3628,7 @@
   <w:abstractNum w:abstractNumId="0" w15:restartNumberingAfterBreak="0">
     <w:nsid w:val="02786E19"/>
     <w:multiLevelType w:val="hybridMultilevel"/>
-    <w:tmpl w:val="8230DA04"/>
+    <w:tmpl w:val="58787206"/>
     <w:lvl w:ilvl="0" w:tplc="40090001">
       <w:start w:val="1"/>
       <w:numFmt w:val="bullet"/>
@@ -4620,6 +3888,155 @@
     </w:lvl>
   </w:abstractNum>
   <w:abstractNum w:abstractNumId="2" w15:restartNumberingAfterBreak="0">
+    <w:nsid w:val="052E6333"/>
+    <w:multiLevelType w:val="multilevel"/>
+    <w:tmpl w:val="B18827C6"/>
+    <w:lvl w:ilvl="0">
+      <w:start w:val="1"/>
+      <w:numFmt w:val="bullet"/>
+      <w:lvlText w:val=""/>
+      <w:lvlJc w:val="left"/>
+      <w:pPr>
+        <w:tabs>
+          <w:tab w:val="num" w:pos="720"/>
+        </w:tabs>
+        <w:ind w:left="720" w:hanging="360"/>
+      </w:pPr>
+      <w:rPr>
+        <w:rFonts w:ascii="Symbol" w:hAnsi="Symbol" w:hint="default"/>
+        <w:sz w:val="20"/>
+      </w:rPr>
+    </w:lvl>
+    <w:lvl w:ilvl="1" w:tentative="1">
+      <w:start w:val="1"/>
+      <w:numFmt w:val="bullet"/>
+      <w:lvlText w:val="o"/>
+      <w:lvlJc w:val="left"/>
+      <w:pPr>
+        <w:tabs>
+          <w:tab w:val="num" w:pos="1440"/>
+        </w:tabs>
+        <w:ind w:left="1440" w:hanging="360"/>
+      </w:pPr>
+      <w:rPr>
+        <w:rFonts w:ascii="Courier New" w:hAnsi="Courier New" w:hint="default"/>
+        <w:sz w:val="20"/>
+      </w:rPr>
+    </w:lvl>
+    <w:lvl w:ilvl="2" w:tentative="1">
+      <w:start w:val="1"/>
+      <w:numFmt w:val="bullet"/>
+      <w:lvlText w:val=""/>
+      <w:lvlJc w:val="left"/>
+      <w:pPr>
+        <w:tabs>
+          <w:tab w:val="num" w:pos="2160"/>
+        </w:tabs>
+        <w:ind w:left="2160" w:hanging="360"/>
+      </w:pPr>
+      <w:rPr>
+        <w:rFonts w:ascii="Wingdings" w:hAnsi="Wingdings" w:hint="default"/>
+        <w:sz w:val="20"/>
+      </w:rPr>
+    </w:lvl>
+    <w:lvl w:ilvl="3" w:tentative="1">
+      <w:start w:val="1"/>
+      <w:numFmt w:val="bullet"/>
+      <w:lvlText w:val=""/>
+      <w:lvlJc w:val="left"/>
+      <w:pPr>
+        <w:tabs>
+          <w:tab w:val="num" w:pos="2880"/>
+        </w:tabs>
+        <w:ind w:left="2880" w:hanging="360"/>
+      </w:pPr>
+      <w:rPr>
+        <w:rFonts w:ascii="Wingdings" w:hAnsi="Wingdings" w:hint="default"/>
+        <w:sz w:val="20"/>
+      </w:rPr>
+    </w:lvl>
+    <w:lvl w:ilvl="4" w:tentative="1">
+      <w:start w:val="1"/>
+      <w:numFmt w:val="bullet"/>
+      <w:lvlText w:val=""/>
+      <w:lvlJc w:val="left"/>
+      <w:pPr>
+        <w:tabs>
+          <w:tab w:val="num" w:pos="3600"/>
+        </w:tabs>
+        <w:ind w:left="3600" w:hanging="360"/>
+      </w:pPr>
+      <w:rPr>
+        <w:rFonts w:ascii="Wingdings" w:hAnsi="Wingdings" w:hint="default"/>
+        <w:sz w:val="20"/>
+      </w:rPr>
+    </w:lvl>
+    <w:lvl w:ilvl="5" w:tentative="1">
+      <w:start w:val="1"/>
+      <w:numFmt w:val="bullet"/>
+      <w:lvlText w:val=""/>
+      <w:lvlJc w:val="left"/>
+      <w:pPr>
+        <w:tabs>
+          <w:tab w:val="num" w:pos="4320"/>
+        </w:tabs>
+        <w:ind w:left="4320" w:hanging="360"/>
+      </w:pPr>
+      <w:rPr>
+        <w:rFonts w:ascii="Wingdings" w:hAnsi="Wingdings" w:hint="default"/>
+        <w:sz w:val="20"/>
+      </w:rPr>
+    </w:lvl>
+    <w:lvl w:ilvl="6" w:tentative="1">
+      <w:start w:val="1"/>
+      <w:numFmt w:val="bullet"/>
+      <w:lvlText w:val=""/>
+      <w:lvlJc w:val="left"/>
+      <w:pPr>
+        <w:tabs>
+          <w:tab w:val="num" w:pos="5040"/>
+        </w:tabs>
+        <w:ind w:left="5040" w:hanging="360"/>
+      </w:pPr>
+      <w:rPr>
+        <w:rFonts w:ascii="Wingdings" w:hAnsi="Wingdings" w:hint="default"/>
+        <w:sz w:val="20"/>
+      </w:rPr>
+    </w:lvl>
+    <w:lvl w:ilvl="7" w:tentative="1">
+      <w:start w:val="1"/>
+      <w:numFmt w:val="bullet"/>
+      <w:lvlText w:val=""/>
+      <w:lvlJc w:val="left"/>
+      <w:pPr>
+        <w:tabs>
+          <w:tab w:val="num" w:pos="5760"/>
+        </w:tabs>
+        <w:ind w:left="5760" w:hanging="360"/>
+      </w:pPr>
+      <w:rPr>
+        <w:rFonts w:ascii="Wingdings" w:hAnsi="Wingdings" w:hint="default"/>
+        <w:sz w:val="20"/>
+      </w:rPr>
+    </w:lvl>
+    <w:lvl w:ilvl="8" w:tentative="1">
+      <w:start w:val="1"/>
+      <w:numFmt w:val="bullet"/>
+      <w:lvlText w:val=""/>
+      <w:lvlJc w:val="left"/>
+      <w:pPr>
+        <w:tabs>
+          <w:tab w:val="num" w:pos="6480"/>
+        </w:tabs>
+        <w:ind w:left="6480" w:hanging="360"/>
+      </w:pPr>
+      <w:rPr>
+        <w:rFonts w:ascii="Wingdings" w:hAnsi="Wingdings" w:hint="default"/>
+        <w:sz w:val="20"/>
+      </w:rPr>
+    </w:lvl>
+  </w:abstractNum>
+  <w:abstractNum w:abstractNumId="3" w15:restartNumberingAfterBreak="0">
     <w:nsid w:val="13392EB1"/>
     <w:multiLevelType w:val="multilevel"/>
     <w:tmpl w:val="EF16C3CE"/>
@@ -4768,7 +4185,7 @@
       </w:rPr>
     </w:lvl>
   </w:abstractNum>
-  <w:abstractNum w:abstractNumId="3" w15:restartNumberingAfterBreak="0">
+  <w:abstractNum w:abstractNumId="4" w15:restartNumberingAfterBreak="0">
     <w:nsid w:val="183B5752"/>
     <w:multiLevelType w:val="multilevel"/>
     <w:tmpl w:val="48404288"/>
@@ -4917,7 +4334,156 @@
       </w:rPr>
     </w:lvl>
   </w:abstractNum>
-  <w:abstractNum w:abstractNumId="4" w15:restartNumberingAfterBreak="0">
+  <w:abstractNum w:abstractNumId="5" w15:restartNumberingAfterBreak="0">
+    <w:nsid w:val="1F6F2367"/>
+    <w:multiLevelType w:val="multilevel"/>
+    <w:tmpl w:val="CD280C9E"/>
+    <w:lvl w:ilvl="0">
+      <w:start w:val="1"/>
+      <w:numFmt w:val="bullet"/>
+      <w:lvlText w:val=""/>
+      <w:lvlJc w:val="left"/>
+      <w:pPr>
+        <w:tabs>
+          <w:tab w:val="num" w:pos="720"/>
+        </w:tabs>
+        <w:ind w:left="720" w:hanging="360"/>
+      </w:pPr>
+      <w:rPr>
+        <w:rFonts w:ascii="Symbol" w:hAnsi="Symbol" w:hint="default"/>
+        <w:sz w:val="20"/>
+      </w:rPr>
+    </w:lvl>
+    <w:lvl w:ilvl="1" w:tentative="1">
+      <w:start w:val="1"/>
+      <w:numFmt w:val="bullet"/>
+      <w:lvlText w:val="o"/>
+      <w:lvlJc w:val="left"/>
+      <w:pPr>
+        <w:tabs>
+          <w:tab w:val="num" w:pos="1440"/>
+        </w:tabs>
+        <w:ind w:left="1440" w:hanging="360"/>
+      </w:pPr>
+      <w:rPr>
+        <w:rFonts w:ascii="Courier New" w:hAnsi="Courier New" w:hint="default"/>
+        <w:sz w:val="20"/>
+      </w:rPr>
+    </w:lvl>
+    <w:lvl w:ilvl="2" w:tentative="1">
+      <w:start w:val="1"/>
+      <w:numFmt w:val="bullet"/>
+      <w:lvlText w:val=""/>
+      <w:lvlJc w:val="left"/>
+      <w:pPr>
+        <w:tabs>
+          <w:tab w:val="num" w:pos="2160"/>
+        </w:tabs>
+        <w:ind w:left="2160" w:hanging="360"/>
+      </w:pPr>
+      <w:rPr>
+        <w:rFonts w:ascii="Wingdings" w:hAnsi="Wingdings" w:hint="default"/>
+        <w:sz w:val="20"/>
+      </w:rPr>
+    </w:lvl>
+    <w:lvl w:ilvl="3" w:tentative="1">
+      <w:start w:val="1"/>
+      <w:numFmt w:val="bullet"/>
+      <w:lvlText w:val=""/>
+      <w:lvlJc w:val="left"/>
+      <w:pPr>
+        <w:tabs>
+          <w:tab w:val="num" w:pos="2880"/>
+        </w:tabs>
+        <w:ind w:left="2880" w:hanging="360"/>
+      </w:pPr>
+      <w:rPr>
+        <w:rFonts w:ascii="Wingdings" w:hAnsi="Wingdings" w:hint="default"/>
+        <w:sz w:val="20"/>
+      </w:rPr>
+    </w:lvl>
+    <w:lvl w:ilvl="4" w:tentative="1">
+      <w:start w:val="1"/>
+      <w:numFmt w:val="bullet"/>
+      <w:lvlText w:val=""/>
+      <w:lvlJc w:val="left"/>
+      <w:pPr>
+        <w:tabs>
+          <w:tab w:val="num" w:pos="3600"/>
+        </w:tabs>
+        <w:ind w:left="3600" w:hanging="360"/>
+      </w:pPr>
+      <w:rPr>
+        <w:rFonts w:ascii="Wingdings" w:hAnsi="Wingdings" w:hint="default"/>
+        <w:sz w:val="20"/>
+      </w:rPr>
+    </w:lvl>
+    <w:lvl w:ilvl="5" w:tentative="1">
+      <w:start w:val="1"/>
+      <w:numFmt w:val="bullet"/>
+      <w:lvlText w:val=""/>
+      <w:lvlJc w:val="left"/>
+      <w:pPr>
+        <w:tabs>
+          <w:tab w:val="num" w:pos="4320"/>
+        </w:tabs>
+        <w:ind w:left="4320" w:hanging="360"/>
+      </w:pPr>
+      <w:rPr>
+        <w:rFonts w:ascii="Wingdings" w:hAnsi="Wingdings" w:hint="default"/>
+        <w:sz w:val="20"/>
+      </w:rPr>
+    </w:lvl>
+    <w:lvl w:ilvl="6" w:tentative="1">
+      <w:start w:val="1"/>
+      <w:numFmt w:val="bullet"/>
+      <w:lvlText w:val=""/>
+      <w:lvlJc w:val="left"/>
+      <w:pPr>
+        <w:tabs>
+          <w:tab w:val="num" w:pos="5040"/>
+        </w:tabs>
+        <w:ind w:left="5040" w:hanging="360"/>
+      </w:pPr>
+      <w:rPr>
+        <w:rFonts w:ascii="Wingdings" w:hAnsi="Wingdings" w:hint="default"/>
+        <w:sz w:val="20"/>
+      </w:rPr>
+    </w:lvl>
+    <w:lvl w:ilvl="7" w:tentative="1">
+      <w:start w:val="1"/>
+      <w:numFmt w:val="bullet"/>
+      <w:lvlText w:val=""/>
+      <w:lvlJc w:val="left"/>
+      <w:pPr>
+        <w:tabs>
+          <w:tab w:val="num" w:pos="5760"/>
+        </w:tabs>
+        <w:ind w:left="5760" w:hanging="360"/>
+      </w:pPr>
+      <w:rPr>
+        <w:rFonts w:ascii="Wingdings" w:hAnsi="Wingdings" w:hint="default"/>
+        <w:sz w:val="20"/>
+      </w:rPr>
+    </w:lvl>
+    <w:lvl w:ilvl="8" w:tentative="1">
+      <w:start w:val="1"/>
+      <w:numFmt w:val="bullet"/>
+      <w:lvlText w:val=""/>
+      <w:lvlJc w:val="left"/>
+      <w:pPr>
+        <w:tabs>
+          <w:tab w:val="num" w:pos="6480"/>
+        </w:tabs>
+        <w:ind w:left="6480" w:hanging="360"/>
+      </w:pPr>
+      <w:rPr>
+        <w:rFonts w:ascii="Wingdings" w:hAnsi="Wingdings" w:hint="default"/>
+        <w:sz w:val="20"/>
+      </w:rPr>
+    </w:lvl>
+  </w:abstractNum>
+  <w:abstractNum w:abstractNumId="6" w15:restartNumberingAfterBreak="0">
     <w:nsid w:val="27C619AF"/>
     <w:multiLevelType w:val="multilevel"/>
     <w:tmpl w:val="FB2EDF42"/>
@@ -5066,7 +4632,7 @@
       </w:rPr>
     </w:lvl>
   </w:abstractNum>
-  <w:abstractNum w:abstractNumId="5" w15:restartNumberingAfterBreak="0">
+  <w:abstractNum w:abstractNumId="7" w15:restartNumberingAfterBreak="0">
     <w:nsid w:val="49F62ABA"/>
     <w:multiLevelType w:val="multilevel"/>
     <w:tmpl w:val="ACF0E338"/>
@@ -5215,7 +4781,156 @@
       </w:rPr>
     </w:lvl>
   </w:abstractNum>
-  <w:abstractNum w:abstractNumId="6" w15:restartNumberingAfterBreak="0">
+  <w:abstractNum w:abstractNumId="8" w15:restartNumberingAfterBreak="0">
+    <w:nsid w:val="58132584"/>
+    <w:multiLevelType w:val="multilevel"/>
+    <w:tmpl w:val="029EBEAE"/>
+    <w:lvl w:ilvl="0">
+      <w:start w:val="1"/>
+      <w:numFmt w:val="bullet"/>
+      <w:lvlText w:val=""/>
+      <w:lvlJc w:val="left"/>
+      <w:pPr>
+        <w:tabs>
+          <w:tab w:val="num" w:pos="720"/>
+        </w:tabs>
+        <w:ind w:left="720" w:hanging="360"/>
+      </w:pPr>
+      <w:rPr>
+        <w:rFonts w:ascii="Symbol" w:hAnsi="Symbol" w:hint="default"/>
+        <w:sz w:val="20"/>
+      </w:rPr>
+    </w:lvl>
+    <w:lvl w:ilvl="1" w:tentative="1">
+      <w:start w:val="1"/>
+      <w:numFmt w:val="bullet"/>
+      <w:lvlText w:val="o"/>
+      <w:lvlJc w:val="left"/>
+      <w:pPr>
+        <w:tabs>
+          <w:tab w:val="num" w:pos="1440"/>
+        </w:tabs>
+        <w:ind w:left="1440" w:hanging="360"/>
+      </w:pPr>
+      <w:rPr>
+        <w:rFonts w:ascii="Courier New" w:hAnsi="Courier New" w:hint="default"/>
+        <w:sz w:val="20"/>
+      </w:rPr>
+    </w:lvl>
+    <w:lvl w:ilvl="2" w:tentative="1">
+      <w:start w:val="1"/>
+      <w:numFmt w:val="bullet"/>
+      <w:lvlText w:val=""/>
+      <w:lvlJc w:val="left"/>
+      <w:pPr>
+        <w:tabs>
+          <w:tab w:val="num" w:pos="2160"/>
+        </w:tabs>
+        <w:ind w:left="2160" w:hanging="360"/>
+      </w:pPr>
+      <w:rPr>
+        <w:rFonts w:ascii="Wingdings" w:hAnsi="Wingdings" w:hint="default"/>
+        <w:sz w:val="20"/>
+      </w:rPr>
+    </w:lvl>
+    <w:lvl w:ilvl="3" w:tentative="1">
+      <w:start w:val="1"/>
+      <w:numFmt w:val="bullet"/>
+      <w:lvlText w:val=""/>
+      <w:lvlJc w:val="left"/>
+      <w:pPr>
+        <w:tabs>
+          <w:tab w:val="num" w:pos="2880"/>
+        </w:tabs>
+        <w:ind w:left="2880" w:hanging="360"/>
+      </w:pPr>
+      <w:rPr>
+        <w:rFonts w:ascii="Wingdings" w:hAnsi="Wingdings" w:hint="default"/>
+        <w:sz w:val="20"/>
+      </w:rPr>
+    </w:lvl>
+    <w:lvl w:ilvl="4" w:tentative="1">
+      <w:start w:val="1"/>
+      <w:numFmt w:val="bullet"/>
+      <w:lvlText w:val=""/>
+      <w:lvlJc w:val="left"/>
+      <w:pPr>
+        <w:tabs>
+          <w:tab w:val="num" w:pos="3600"/>
+        </w:tabs>
+        <w:ind w:left="3600" w:hanging="360"/>
+      </w:pPr>
+      <w:rPr>
+        <w:rFonts w:ascii="Wingdings" w:hAnsi="Wingdings" w:hint="default"/>
+        <w:sz w:val="20"/>
+      </w:rPr>
+    </w:lvl>
+    <w:lvl w:ilvl="5" w:tentative="1">
+      <w:start w:val="1"/>
+      <w:numFmt w:val="bullet"/>
+      <w:lvlText w:val=""/>
+      <w:lvlJc w:val="left"/>
+      <w:pPr>
+        <w:tabs>
+          <w:tab w:val="num" w:pos="4320"/>
+        </w:tabs>
+        <w:ind w:left="4320" w:hanging="360"/>
+      </w:pPr>
+      <w:rPr>
+        <w:rFonts w:ascii="Wingdings" w:hAnsi="Wingdings" w:hint="default"/>
+        <w:sz w:val="20"/>
+      </w:rPr>
+    </w:lvl>
+    <w:lvl w:ilvl="6" w:tentative="1">
+      <w:start w:val="1"/>
+      <w:numFmt w:val="bullet"/>
+      <w:lvlText w:val=""/>
+      <w:lvlJc w:val="left"/>
+      <w:pPr>
+        <w:tabs>
+          <w:tab w:val="num" w:pos="5040"/>
+        </w:tabs>
+        <w:ind w:left="5040" w:hanging="360"/>
+      </w:pPr>
+      <w:rPr>
+        <w:rFonts w:ascii="Wingdings" w:hAnsi="Wingdings" w:hint="default"/>
+        <w:sz w:val="20"/>
+      </w:rPr>
+    </w:lvl>
+    <w:lvl w:ilvl="7" w:tentative="1">
+      <w:start w:val="1"/>
+      <w:numFmt w:val="bullet"/>
+      <w:lvlText w:val=""/>
+      <w:lvlJc w:val="left"/>
+      <w:pPr>
+        <w:tabs>
+          <w:tab w:val="num" w:pos="5760"/>
+        </w:tabs>
+        <w:ind w:left="5760" w:hanging="360"/>
+      </w:pPr>
+      <w:rPr>
+        <w:rFonts w:ascii="Wingdings" w:hAnsi="Wingdings" w:hint="default"/>
+        <w:sz w:val="20"/>
+      </w:rPr>
+    </w:lvl>
+    <w:lvl w:ilvl="8" w:tentative="1">
+      <w:start w:val="1"/>
+      <w:numFmt w:val="bullet"/>
+      <w:lvlText w:val=""/>
+      <w:lvlJc w:val="left"/>
+      <w:pPr>
+        <w:tabs>
+          <w:tab w:val="num" w:pos="6480"/>
+        </w:tabs>
+        <w:ind w:left="6480" w:hanging="360"/>
+      </w:pPr>
+      <w:rPr>
+        <w:rFonts w:ascii="Wingdings" w:hAnsi="Wingdings" w:hint="default"/>
+        <w:sz w:val="20"/>
+      </w:rPr>
+    </w:lvl>
+  </w:abstractNum>
+  <w:abstractNum w:abstractNumId="9" w15:restartNumberingAfterBreak="0">
     <w:nsid w:val="59915A68"/>
     <w:multiLevelType w:val="hybridMultilevel"/>
     <w:tmpl w:val="4244B232"/>
@@ -5328,7 +5043,7 @@
       </w:rPr>
     </w:lvl>
   </w:abstractNum>
-  <w:abstractNum w:abstractNumId="7" w15:restartNumberingAfterBreak="0">
+  <w:abstractNum w:abstractNumId="10" w15:restartNumberingAfterBreak="0">
     <w:nsid w:val="5B9E771D"/>
     <w:multiLevelType w:val="multilevel"/>
     <w:tmpl w:val="E0EC5BDC"/>
@@ -5477,7 +5192,7 @@
       </w:rPr>
     </w:lvl>
   </w:abstractNum>
-  <w:abstractNum w:abstractNumId="8" w15:restartNumberingAfterBreak="0">
+  <w:abstractNum w:abstractNumId="11" w15:restartNumberingAfterBreak="0">
     <w:nsid w:val="5CF56963"/>
     <w:multiLevelType w:val="multilevel"/>
     <w:tmpl w:val="AB6CD36E"/>
@@ -5626,7 +5341,7 @@
       </w:rPr>
     </w:lvl>
   </w:abstractNum>
-  <w:abstractNum w:abstractNumId="9" w15:restartNumberingAfterBreak="0">
+  <w:abstractNum w:abstractNumId="12" w15:restartNumberingAfterBreak="0">
     <w:nsid w:val="5ED27665"/>
     <w:multiLevelType w:val="hybridMultilevel"/>
     <w:tmpl w:val="BBE8625E"/>
@@ -5739,7 +5454,7 @@
       </w:rPr>
     </w:lvl>
   </w:abstractNum>
-  <w:abstractNum w:abstractNumId="10" w15:restartNumberingAfterBreak="0">
+  <w:abstractNum w:abstractNumId="13" w15:restartNumberingAfterBreak="0">
     <w:nsid w:val="6C844AF3"/>
     <w:multiLevelType w:val="multilevel"/>
     <w:tmpl w:val="26F8624C"/>
@@ -5888,7 +5603,7 @@
       </w:rPr>
     </w:lvl>
   </w:abstractNum>
-  <w:abstractNum w:abstractNumId="11" w15:restartNumberingAfterBreak="0">
+  <w:abstractNum w:abstractNumId="14" w15:restartNumberingAfterBreak="0">
     <w:nsid w:val="72627C1B"/>
     <w:multiLevelType w:val="multilevel"/>
     <w:tmpl w:val="B044D5C4"/>
@@ -6037,7 +5752,7 @@
       </w:rPr>
     </w:lvl>
   </w:abstractNum>
-  <w:abstractNum w:abstractNumId="12" w15:restartNumberingAfterBreak="0">
+  <w:abstractNum w:abstractNumId="15" w15:restartNumberingAfterBreak="0">
     <w:nsid w:val="75896226"/>
     <w:multiLevelType w:val="multilevel"/>
     <w:tmpl w:val="3334A2BE"/>
@@ -6186,7 +5901,7 @@
       </w:rPr>
     </w:lvl>
   </w:abstractNum>
-  <w:abstractNum w:abstractNumId="13" w15:restartNumberingAfterBreak="0">
+  <w:abstractNum w:abstractNumId="16" w15:restartNumberingAfterBreak="0">
     <w:nsid w:val="79686DCB"/>
     <w:multiLevelType w:val="hybridMultilevel"/>
     <w:tmpl w:val="9F529CF2"/>
@@ -6303,43 +6018,52 @@
     <w:abstractNumId w:val="0"/>
   </w:num>
   <w:num w:numId="2" w16cid:durableId="359360060">
-    <w:abstractNumId w:val="2"/>
+    <w:abstractNumId w:val="3"/>
   </w:num>
   <w:num w:numId="3" w16cid:durableId="1051225178">
-    <w:abstractNumId w:val="7"/>
+    <w:abstractNumId w:val="10"/>
   </w:num>
   <w:num w:numId="4" w16cid:durableId="1691100996">
-    <w:abstractNumId w:val="3"/>
+    <w:abstractNumId w:val="4"/>
   </w:num>
   <w:num w:numId="5" w16cid:durableId="412362263">
     <w:abstractNumId w:val="1"/>
   </w:num>
   <w:num w:numId="6" w16cid:durableId="941960446">
-    <w:abstractNumId w:val="10"/>
+    <w:abstractNumId w:val="13"/>
   </w:num>
   <w:num w:numId="7" w16cid:durableId="1207259719">
+    <w:abstractNumId w:val="7"/>
+  </w:num>
+  <w:num w:numId="8" w16cid:durableId="1250313602">
+    <w:abstractNumId w:val="6"/>
+  </w:num>
+  <w:num w:numId="9" w16cid:durableId="1473597184">
+    <w:abstractNumId w:val="11"/>
+  </w:num>
+  <w:num w:numId="10" w16cid:durableId="1861965161">
+    <w:abstractNumId w:val="15"/>
+  </w:num>
+  <w:num w:numId="11" w16cid:durableId="1083263263">
+    <w:abstractNumId w:val="14"/>
+  </w:num>
+  <w:num w:numId="12" w16cid:durableId="106782925">
+    <w:abstractNumId w:val="9"/>
+  </w:num>
+  <w:num w:numId="13" w16cid:durableId="578633014">
+    <w:abstractNumId w:val="16"/>
+  </w:num>
+  <w:num w:numId="14" w16cid:durableId="1594168296">
+    <w:abstractNumId w:val="12"/>
+  </w:num>
+  <w:num w:numId="15" w16cid:durableId="1323435431">
+    <w:abstractNumId w:val="8"/>
+  </w:num>
+  <w:num w:numId="16" w16cid:durableId="988362361">
     <w:abstractNumId w:val="5"/>
   </w:num>
-  <w:num w:numId="8" w16cid:durableId="1250313602">
-    <w:abstractNumId w:val="4"/>
-  </w:num>
-  <w:num w:numId="9" w16cid:durableId="1473597184">
-    <w:abstractNumId w:val="8"/>
-  </w:num>
-  <w:num w:numId="10" w16cid:durableId="1861965161">
-    <w:abstractNumId w:val="12"/>
-  </w:num>
-  <w:num w:numId="11" w16cid:durableId="1083263263">
-    <w:abstractNumId w:val="11"/>
-  </w:num>
-  <w:num w:numId="12" w16cid:durableId="106782925">
-    <w:abstractNumId w:val="6"/>
-  </w:num>
-  <w:num w:numId="13" w16cid:durableId="578633014">
-    <w:abstractNumId w:val="13"/>
-  </w:num>
-  <w:num w:numId="14" w16cid:durableId="1594168296">
-    <w:abstractNumId w:val="9"/>
+  <w:num w:numId="17" w16cid:durableId="311178025">
+    <w:abstractNumId w:val="2"/>
   </w:num>
 </w:numbering>
 </file>

</xml_diff>